<commit_message>
Add requirements to Test Dev5
</commit_message>
<xml_diff>
--- a/src/TestsToDev5.docx
+++ b/src/TestsToDev5.docx
@@ -7,12 +7,14 @@
         <w:spacing w:after="0" w:line="240" w:lineRule="auto"/>
         <w:rPr>
           <w:rFonts w:ascii="Arial" w:eastAsia="Times New Roman" w:hAnsi="Arial" w:cs="Arial"/>
-          <w:color w:val="000000"/>
-          <w:lang w:eastAsia="ru-RU"/>
-        </w:rPr>
-      </w:pPr>
-      <w:r>
-        <w:rPr>
+          <w:b/>
+          <w:color w:val="000000"/>
+          <w:lang w:val="en-US" w:eastAsia="ru-RU"/>
+        </w:rPr>
+      </w:pPr>
+      <w:r>
+        <w:rPr>
+          <w:b/>
           <w:lang w:val="en-US"/>
         </w:rPr>
         <w:t>Requirements</w:t>
@@ -20,8 +22,9 @@
       <w:r>
         <w:rPr>
           <w:rFonts w:ascii="Arial" w:eastAsia="Times New Roman" w:hAnsi="Arial" w:cs="Arial"/>
-          <w:color w:val="000000"/>
-          <w:lang w:eastAsia="ru-RU"/>
+          <w:b/>
+          <w:color w:val="000000"/>
+          <w:lang w:val="en-US" w:eastAsia="ru-RU"/>
         </w:rPr>
         <w:t>:</w:t>
       </w:r>
@@ -31,189 +34,33 @@
         <w:spacing w:after="0" w:line="240" w:lineRule="auto"/>
         <w:rPr>
           <w:rFonts w:ascii="Arial" w:eastAsia="Times New Roman" w:hAnsi="Arial" w:cs="Arial"/>
-          <w:color w:val="000000"/>
-          <w:lang w:val="en-US" w:eastAsia="ru-RU"/>
-        </w:rPr>
-      </w:pPr>
-      <w:r>
-        <w:rPr>
-          <w:rFonts w:ascii="Arial" w:eastAsia="Times New Roman" w:hAnsi="Arial" w:cs="Arial"/>
-          <w:color w:val="000000"/>
-          <w:lang w:val="en-US" w:eastAsia="ru-RU"/>
-        </w:rPr>
-        <w:t>There</w:t>
-      </w:r>
-      <w:r>
-        <w:rPr>
-          <w:rFonts w:ascii="Arial" w:eastAsia="Times New Roman" w:hAnsi="Arial" w:cs="Arial"/>
-          <w:color w:val="000000"/>
-          <w:lang w:val="en-US" w:eastAsia="ru-RU"/>
-        </w:rPr>
-        <w:t xml:space="preserve"> </w:t>
-      </w:r>
-      <w:r>
-        <w:rPr>
-          <w:rFonts w:ascii="Arial" w:eastAsia="Times New Roman" w:hAnsi="Arial" w:cs="Arial"/>
-          <w:color w:val="000000"/>
-          <w:lang w:val="en-US" w:eastAsia="ru-RU"/>
-        </w:rPr>
-        <w:t>are</w:t>
-      </w:r>
-      <w:r>
-        <w:rPr>
-          <w:rFonts w:ascii="Arial" w:eastAsia="Times New Roman" w:hAnsi="Arial" w:cs="Arial"/>
-          <w:color w:val="000000"/>
-          <w:lang w:val="en-US" w:eastAsia="ru-RU"/>
-        </w:rPr>
-        <w:t xml:space="preserve"> 4 </w:t>
-      </w:r>
-      <w:r>
-        <w:rPr>
-          <w:rFonts w:ascii="Arial" w:eastAsia="Times New Roman" w:hAnsi="Arial" w:cs="Arial"/>
-          <w:color w:val="000000"/>
-          <w:lang w:val="en-US" w:eastAsia="ru-RU"/>
-        </w:rPr>
-        <w:t>types</w:t>
-      </w:r>
-      <w:r>
-        <w:rPr>
-          <w:rFonts w:ascii="Arial" w:eastAsia="Times New Roman" w:hAnsi="Arial" w:cs="Arial"/>
-          <w:color w:val="000000"/>
-          <w:lang w:val="en-US" w:eastAsia="ru-RU"/>
-        </w:rPr>
-        <w:t xml:space="preserve"> </w:t>
-      </w:r>
-      <w:r>
-        <w:rPr>
-          <w:rFonts w:ascii="Arial" w:eastAsia="Times New Roman" w:hAnsi="Arial" w:cs="Arial"/>
-          <w:color w:val="000000"/>
-          <w:lang w:val="en-US" w:eastAsia="ru-RU"/>
-        </w:rPr>
-        <w:t>qualifications</w:t>
-      </w:r>
-      <w:r>
-        <w:rPr>
-          <w:rFonts w:ascii="Arial" w:eastAsia="Times New Roman" w:hAnsi="Arial" w:cs="Arial"/>
-          <w:color w:val="000000"/>
-          <w:lang w:val="en-US" w:eastAsia="ru-RU"/>
-        </w:rPr>
-        <w:t xml:space="preserve"> </w:t>
-      </w:r>
-      <w:r>
-        <w:rPr>
-          <w:rFonts w:ascii="Arial" w:eastAsia="Times New Roman" w:hAnsi="Arial" w:cs="Arial"/>
-          <w:color w:val="000000"/>
-          <w:lang w:val="en-US" w:eastAsia="ru-RU"/>
-        </w:rPr>
-        <w:t>in</w:t>
-      </w:r>
-      <w:r>
-        <w:rPr>
-          <w:rFonts w:ascii="Arial" w:eastAsia="Times New Roman" w:hAnsi="Arial" w:cs="Arial"/>
-          <w:color w:val="000000"/>
-          <w:lang w:val="en-US" w:eastAsia="ru-RU"/>
-        </w:rPr>
-        <w:t xml:space="preserve"> </w:t>
-      </w:r>
-      <w:r>
-        <w:rPr>
-          <w:rFonts w:ascii="Arial" w:eastAsia="Times New Roman" w:hAnsi="Arial" w:cs="Arial"/>
-          <w:color w:val="000000"/>
-          <w:lang w:val="en-US" w:eastAsia="ru-RU"/>
-        </w:rPr>
-        <w:t>company</w:t>
-      </w:r>
-      <w:r>
-        <w:rPr>
-          <w:rFonts w:ascii="Arial" w:eastAsia="Times New Roman" w:hAnsi="Arial" w:cs="Arial"/>
-          <w:color w:val="000000"/>
-          <w:lang w:val="en-US" w:eastAsia="ru-RU"/>
-        </w:rPr>
-        <w:t xml:space="preserve"> (</w:t>
-      </w:r>
-      <w:r>
-        <w:rPr>
-          <w:rFonts w:ascii="Arial" w:eastAsia="Times New Roman" w:hAnsi="Arial" w:cs="Arial"/>
-          <w:color w:val="000000"/>
-          <w:lang w:val="en-US" w:eastAsia="ru-RU"/>
-        </w:rPr>
-        <w:t>Junior</w:t>
-      </w:r>
-      <w:r>
-        <w:rPr>
-          <w:rFonts w:ascii="Arial" w:eastAsia="Times New Roman" w:hAnsi="Arial" w:cs="Arial"/>
-          <w:color w:val="000000"/>
-          <w:lang w:val="en-US" w:eastAsia="ru-RU"/>
-        </w:rPr>
-        <w:t xml:space="preserve">, </w:t>
-      </w:r>
-      <w:r>
-        <w:rPr>
-          <w:rFonts w:ascii="Arial" w:eastAsia="Times New Roman" w:hAnsi="Arial" w:cs="Arial"/>
-          <w:color w:val="000000"/>
-          <w:lang w:val="en-US" w:eastAsia="ru-RU"/>
-        </w:rPr>
-        <w:t>Middle</w:t>
-      </w:r>
-      <w:r>
-        <w:rPr>
-          <w:rFonts w:ascii="Arial" w:eastAsia="Times New Roman" w:hAnsi="Arial" w:cs="Arial"/>
-          <w:color w:val="000000"/>
-          <w:lang w:val="en-US" w:eastAsia="ru-RU"/>
-        </w:rPr>
-        <w:t xml:space="preserve">, </w:t>
-      </w:r>
-      <w:r>
-        <w:rPr>
-          <w:rFonts w:ascii="Arial" w:eastAsia="Times New Roman" w:hAnsi="Arial" w:cs="Arial"/>
-          <w:color w:val="000000"/>
-          <w:lang w:val="en-US" w:eastAsia="ru-RU"/>
-        </w:rPr>
-        <w:t>Senior</w:t>
-      </w:r>
-      <w:r>
-        <w:rPr>
-          <w:rFonts w:ascii="Arial" w:eastAsia="Times New Roman" w:hAnsi="Arial" w:cs="Arial"/>
-          <w:color w:val="000000"/>
-          <w:lang w:val="en-US" w:eastAsia="ru-RU"/>
-        </w:rPr>
-        <w:t xml:space="preserve">, </w:t>
-      </w:r>
-      <w:r>
-        <w:rPr>
-          <w:rFonts w:ascii="Arial" w:eastAsia="Times New Roman" w:hAnsi="Arial" w:cs="Arial"/>
-          <w:color w:val="000000"/>
-          <w:lang w:val="en-US" w:eastAsia="ru-RU"/>
-        </w:rPr>
-        <w:t>Lead</w:t>
-      </w:r>
-      <w:r>
-        <w:rPr>
-          <w:rFonts w:ascii="Arial" w:eastAsia="Times New Roman" w:hAnsi="Arial" w:cs="Arial"/>
-          <w:color w:val="000000"/>
-          <w:lang w:val="en-US" w:eastAsia="ru-RU"/>
-        </w:rPr>
-        <w:t xml:space="preserve">) </w:t>
-      </w:r>
-      <w:r>
-        <w:rPr>
-          <w:rFonts w:ascii="Arial" w:eastAsia="Times New Roman" w:hAnsi="Arial" w:cs="Arial"/>
-          <w:color w:val="000000"/>
-          <w:lang w:val="en-US" w:eastAsia="ru-RU"/>
-        </w:rPr>
-        <w:t>with</w:t>
-      </w:r>
-      <w:r>
-        <w:rPr>
-          <w:rFonts w:ascii="Arial" w:eastAsia="Times New Roman" w:hAnsi="Arial" w:cs="Arial"/>
-          <w:color w:val="000000"/>
-          <w:lang w:val="en-US" w:eastAsia="ru-RU"/>
-        </w:rPr>
-        <w:t xml:space="preserve"> </w:t>
-      </w:r>
-      <w:r>
-        <w:rPr>
-          <w:rFonts w:ascii="Arial" w:eastAsia="Times New Roman" w:hAnsi="Arial" w:cs="Arial"/>
+          <w:b/>
+          <w:color w:val="000000"/>
+          <w:lang w:val="en-US" w:eastAsia="ru-RU"/>
+        </w:rPr>
+      </w:pPr>
+      <w:r>
+        <w:rPr>
+          <w:rFonts w:ascii="Arial" w:eastAsia="Times New Roman" w:hAnsi="Arial" w:cs="Arial"/>
+          <w:b/>
+          <w:color w:val="000000"/>
+          <w:lang w:val="en-US" w:eastAsia="ru-RU"/>
+        </w:rPr>
+        <w:t xml:space="preserve">There are 4 types qualifications in company (Junior, Middle, Senior, Lead) with </w:t>
+      </w:r>
+      <w:r>
+        <w:rPr>
+          <w:rFonts w:ascii="Arial" w:eastAsia="Times New Roman" w:hAnsi="Arial" w:cs="Arial"/>
+          <w:b/>
+          <w:color w:val="000000"/>
+          <w:lang w:val="en-US" w:eastAsia="ru-RU"/>
+        </w:rPr>
+        <w:t xml:space="preserve">different </w:t>
+      </w:r>
+      <w:r>
+        <w:rPr>
+          <w:rFonts w:ascii="Arial" w:eastAsia="Times New Roman" w:hAnsi="Arial" w:cs="Arial"/>
+          <w:b/>
           <w:color w:val="000000"/>
           <w:lang w:val="en-US" w:eastAsia="ru-RU"/>
         </w:rPr>
@@ -222,6 +69,7 @@
       <w:r>
         <w:rPr>
           <w:rFonts w:ascii="Arial" w:eastAsia="Times New Roman" w:hAnsi="Arial" w:cs="Arial"/>
+          <w:b/>
           <w:color w:val="000000"/>
           <w:lang w:val="en-US" w:eastAsia="ru-RU"/>
         </w:rPr>
@@ -230,42 +78,11 @@
       <w:r>
         <w:rPr>
           <w:rFonts w:ascii="Arial" w:eastAsia="Times New Roman" w:hAnsi="Arial" w:cs="Arial"/>
-          <w:color w:val="000000"/>
-          <w:lang w:val="en-US" w:eastAsia="ru-RU"/>
-        </w:rPr>
-        <w:t>ry</w:t>
-      </w:r>
-      <w:r>
-        <w:rPr>
-          <w:rFonts w:ascii="Arial" w:eastAsia="Times New Roman" w:hAnsi="Arial" w:cs="Arial"/>
-          <w:color w:val="000000"/>
-          <w:lang w:val="en-US" w:eastAsia="ru-RU"/>
-        </w:rPr>
-        <w:t xml:space="preserve"> </w:t>
-      </w:r>
-      <w:r>
-        <w:rPr>
-          <w:rFonts w:ascii="Arial" w:eastAsia="Times New Roman" w:hAnsi="Arial" w:cs="Arial"/>
-          <w:color w:val="000000"/>
-          <w:lang w:val="en-US" w:eastAsia="ru-RU"/>
-        </w:rPr>
-        <w:t>and</w:t>
-      </w:r>
-      <w:r>
-        <w:rPr>
-          <w:rFonts w:ascii="Arial" w:eastAsia="Times New Roman" w:hAnsi="Arial" w:cs="Arial"/>
-          <w:color w:val="000000"/>
-          <w:lang w:val="en-US" w:eastAsia="ru-RU"/>
-        </w:rPr>
-        <w:t xml:space="preserve"> </w:t>
-      </w:r>
-      <w:r>
-        <w:rPr>
-          <w:rFonts w:ascii="Arial" w:eastAsia="Times New Roman" w:hAnsi="Arial" w:cs="Arial"/>
-          <w:color w:val="000000"/>
-          <w:lang w:val="en-US" w:eastAsia="ru-RU"/>
-        </w:rPr>
-        <w:t>productivity</w:t>
+          <w:b/>
+          <w:color w:val="000000"/>
+          <w:lang w:val="en-US" w:eastAsia="ru-RU"/>
+        </w:rPr>
+        <w:t>ry and productivity</w:t>
       </w:r>
     </w:p>
     <w:tbl>
@@ -563,45 +380,358 @@
           <w:lang w:val="en-US" w:eastAsia="ru-RU"/>
         </w:rPr>
       </w:pPr>
-      <w:r>
-        <w:rPr>
-          <w:rFonts w:ascii="Arial" w:eastAsia="Times New Roman" w:hAnsi="Arial" w:cs="Arial"/>
-          <w:color w:val="000000"/>
-          <w:lang w:val="en-US" w:eastAsia="ru-RU"/>
-        </w:rPr>
-        <w:t>1/</w:t>
-      </w:r>
-      <w:r>
-        <w:rPr>
-          <w:rFonts w:ascii="Arial" w:eastAsia="Times New Roman" w:hAnsi="Arial" w:cs="Arial"/>
-          <w:color w:val="000000"/>
-          <w:lang w:val="en-US" w:eastAsia="ru-RU"/>
-        </w:rPr>
-        <w:t>criterion</w:t>
-      </w:r>
-      <w:r>
-        <w:rPr>
-          <w:rFonts w:ascii="Arial" w:eastAsia="Times New Roman" w:hAnsi="Arial" w:cs="Arial"/>
-          <w:color w:val="000000"/>
-          <w:lang w:val="en-US" w:eastAsia="ru-RU"/>
-        </w:rPr>
-        <w:t>:</w:t>
-      </w:r>
-      <w:r>
-        <w:rPr>
-          <w:rFonts w:ascii="Arial" w:eastAsia="Times New Roman" w:hAnsi="Arial" w:cs="Arial"/>
-          <w:color w:val="000000"/>
-          <w:lang w:val="en-US" w:eastAsia="ru-RU"/>
-        </w:rPr>
-        <w:t xml:space="preserve"> Maximum productivity with </w:t>
-      </w:r>
-      <w:r>
-        <w:rPr>
-          <w:rFonts w:ascii="Arial" w:eastAsia="Times New Roman" w:hAnsi="Arial" w:cs="Arial"/>
-          <w:color w:val="000000"/>
-          <w:lang w:val="en-US" w:eastAsia="ru-RU"/>
-        </w:rPr>
-        <w:t>fixed sum</w:t>
+    </w:p>
+    <w:p>
+      <w:pPr>
+        <w:rPr>
+          <w:rFonts w:ascii="Arial" w:eastAsia="Times New Roman" w:hAnsi="Arial" w:cs="Arial"/>
+          <w:b/>
+          <w:color w:val="000000"/>
+          <w:lang w:val="en-US" w:eastAsia="ru-RU"/>
+        </w:rPr>
+      </w:pPr>
+      <w:r>
+        <w:rPr>
+          <w:rFonts w:ascii="Arial" w:eastAsia="Times New Roman" w:hAnsi="Arial" w:cs="Arial"/>
+          <w:b/>
+          <w:color w:val="000000"/>
+          <w:lang w:val="en-US" w:eastAsia="ru-RU"/>
+        </w:rPr>
+        <w:t>Program input: amount of money, required p</w:t>
+      </w:r>
+      <w:r>
+        <w:rPr>
+          <w:rFonts w:ascii="Arial" w:eastAsia="Times New Roman" w:hAnsi="Arial" w:cs="Arial"/>
+          <w:b/>
+          <w:color w:val="000000"/>
+          <w:lang w:val="en-US" w:eastAsia="ru-RU"/>
+        </w:rPr>
+        <w:t>roductivity and chose criterion</w:t>
+      </w:r>
+    </w:p>
+    <w:p>
+      <w:pPr>
+        <w:rPr>
+          <w:rFonts w:ascii="Arial" w:eastAsia="Times New Roman" w:hAnsi="Arial" w:cs="Arial"/>
+          <w:color w:val="000000"/>
+          <w:lang w:val="en-US" w:eastAsia="ru-RU"/>
+        </w:rPr>
+      </w:pPr>
+      <w:r>
+        <w:rPr>
+          <w:rFonts w:ascii="Arial" w:eastAsia="Times New Roman" w:hAnsi="Arial" w:cs="Arial"/>
+          <w:color w:val="000000"/>
+          <w:lang w:val="en-US" w:eastAsia="ru-RU"/>
+        </w:rPr>
+        <w:t>REQ-</w:t>
+      </w:r>
+      <w:proofErr w:type="gramStart"/>
+      <w:r>
+        <w:rPr>
+          <w:rFonts w:ascii="Arial" w:eastAsia="Times New Roman" w:hAnsi="Arial" w:cs="Arial"/>
+          <w:color w:val="000000"/>
+          <w:lang w:val="en-US" w:eastAsia="ru-RU"/>
+        </w:rPr>
+        <w:t xml:space="preserve">1  </w:t>
+      </w:r>
+      <w:r>
+        <w:rPr>
+          <w:rFonts w:ascii="Arial" w:eastAsia="Times New Roman" w:hAnsi="Arial" w:cs="Arial"/>
+          <w:color w:val="000000"/>
+          <w:lang w:val="en-US" w:eastAsia="ru-RU"/>
+        </w:rPr>
+        <w:t>If</w:t>
+      </w:r>
+      <w:proofErr w:type="gramEnd"/>
+      <w:r>
+        <w:rPr>
+          <w:rFonts w:ascii="Arial" w:eastAsia="Times New Roman" w:hAnsi="Arial" w:cs="Arial"/>
+          <w:color w:val="000000"/>
+          <w:lang w:val="en-US" w:eastAsia="ru-RU"/>
+        </w:rPr>
+        <w:t xml:space="preserve"> input </w:t>
+      </w:r>
+      <w:r>
+        <w:rPr>
+          <w:rFonts w:ascii="Arial" w:eastAsia="Times New Roman" w:hAnsi="Arial" w:cs="Arial"/>
+          <w:color w:val="000000"/>
+          <w:lang w:val="en-US" w:eastAsia="ru-RU"/>
+        </w:rPr>
+        <w:t>options</w:t>
+      </w:r>
+      <w:r>
+        <w:rPr>
+          <w:rFonts w:ascii="Arial" w:eastAsia="Times New Roman" w:hAnsi="Arial" w:cs="Arial"/>
+          <w:color w:val="000000"/>
+          <w:lang w:val="en-US" w:eastAsia="ru-RU"/>
+        </w:rPr>
+        <w:t xml:space="preserve"> are not valid output message: Error input. Try input again</w:t>
+      </w:r>
+    </w:p>
+    <w:p>
+      <w:pPr>
+        <w:rPr>
+          <w:rFonts w:ascii="Arial" w:eastAsia="Times New Roman" w:hAnsi="Arial" w:cs="Arial"/>
+          <w:color w:val="000000"/>
+          <w:lang w:val="en-US" w:eastAsia="ru-RU"/>
+        </w:rPr>
+      </w:pPr>
+      <w:r>
+        <w:rPr>
+          <w:rFonts w:ascii="Arial" w:eastAsia="Times New Roman" w:hAnsi="Arial" w:cs="Arial"/>
+          <w:color w:val="000000"/>
+          <w:lang w:val="en-US" w:eastAsia="ru-RU"/>
+        </w:rPr>
+        <w:t xml:space="preserve">REQ-2 </w:t>
+      </w:r>
+      <w:r>
+        <w:rPr>
+          <w:rFonts w:ascii="Arial" w:eastAsia="Times New Roman" w:hAnsi="Arial" w:cs="Arial"/>
+          <w:color w:val="000000"/>
+          <w:lang w:val="en-US" w:eastAsia="ru-RU"/>
+        </w:rPr>
+        <w:t>Input sum should be more than minimum salary.</w:t>
+      </w:r>
+    </w:p>
+    <w:p>
+      <w:pPr>
+        <w:rPr>
+          <w:rFonts w:ascii="Arial" w:eastAsia="Times New Roman" w:hAnsi="Arial" w:cs="Arial"/>
+          <w:color w:val="000000"/>
+          <w:lang w:val="en-US" w:eastAsia="ru-RU"/>
+        </w:rPr>
+      </w:pPr>
+      <w:r>
+        <w:rPr>
+          <w:rFonts w:ascii="Arial" w:eastAsia="Times New Roman" w:hAnsi="Arial" w:cs="Arial"/>
+          <w:color w:val="000000"/>
+          <w:lang w:val="en-US" w:eastAsia="ru-RU"/>
+        </w:rPr>
+        <w:t xml:space="preserve">REQ-3 </w:t>
+      </w:r>
+      <w:r>
+        <w:rPr>
+          <w:rFonts w:ascii="Arial" w:eastAsia="Times New Roman" w:hAnsi="Arial" w:cs="Arial"/>
+          <w:color w:val="000000"/>
+          <w:lang w:val="en-US" w:eastAsia="ru-RU"/>
+        </w:rPr>
+        <w:t xml:space="preserve">Input productivity should be </w:t>
+      </w:r>
+      <w:r>
+        <w:rPr>
+          <w:rFonts w:ascii="Arial" w:eastAsia="Times New Roman" w:hAnsi="Arial" w:cs="Arial"/>
+          <w:color w:val="000000"/>
+          <w:lang w:val="en-US" w:eastAsia="ru-RU"/>
+        </w:rPr>
+        <w:t>more than 0;</w:t>
+      </w:r>
+    </w:p>
+    <w:p>
+      <w:pPr>
+        <w:rPr>
+          <w:rFonts w:ascii="Arial" w:eastAsia="Times New Roman" w:hAnsi="Arial" w:cs="Arial"/>
+          <w:color w:val="000000"/>
+          <w:lang w:val="en-US" w:eastAsia="ru-RU"/>
+        </w:rPr>
+      </w:pPr>
+      <w:r>
+        <w:rPr>
+          <w:rFonts w:ascii="Arial" w:eastAsia="Times New Roman" w:hAnsi="Arial" w:cs="Arial"/>
+          <w:color w:val="000000"/>
+          <w:lang w:val="en-US" w:eastAsia="ru-RU"/>
+        </w:rPr>
+        <w:t xml:space="preserve">REQ-4 Input criterion should be: </w:t>
+      </w:r>
+      <w:proofErr w:type="spellStart"/>
+      <w:r>
+        <w:rPr>
+          <w:lang w:val="en-US"/>
+        </w:rPr>
+        <w:t>MaxProductivity</w:t>
+      </w:r>
+      <w:proofErr w:type="spellEnd"/>
+      <w:r>
+        <w:rPr>
+          <w:lang w:val="en-US"/>
+        </w:rPr>
+        <w:t xml:space="preserve">, </w:t>
+      </w:r>
+      <w:proofErr w:type="spellStart"/>
+      <w:r>
+        <w:rPr>
+          <w:lang w:val="en-US"/>
+        </w:rPr>
+        <w:t>MinCost</w:t>
+      </w:r>
+      <w:proofErr w:type="spellEnd"/>
+      <w:r>
+        <w:rPr>
+          <w:lang w:val="en-US"/>
+        </w:rPr>
+        <w:t xml:space="preserve">, </w:t>
+      </w:r>
+      <w:proofErr w:type="spellStart"/>
+      <w:r>
+        <w:rPr>
+          <w:lang w:val="en-US"/>
+        </w:rPr>
+        <w:t>MinHightSkillWorkers</w:t>
+      </w:r>
+      <w:proofErr w:type="spellEnd"/>
+    </w:p>
+    <w:p>
+      <w:pPr>
+        <w:rPr>
+          <w:rFonts w:ascii="Arial" w:eastAsia="Times New Roman" w:hAnsi="Arial" w:cs="Arial"/>
+          <w:color w:val="000000"/>
+          <w:lang w:val="en-US" w:eastAsia="ru-RU"/>
+        </w:rPr>
+      </w:pPr>
+      <w:r>
+        <w:rPr>
+          <w:rFonts w:ascii="Arial" w:eastAsia="Times New Roman" w:hAnsi="Arial" w:cs="Arial"/>
+          <w:color w:val="000000"/>
+          <w:lang w:val="en-US" w:eastAsia="ru-RU"/>
+        </w:rPr>
+        <w:t>REQ-5 N</w:t>
+      </w:r>
+      <w:r>
+        <w:rPr>
+          <w:rFonts w:ascii="Arial" w:eastAsia="Times New Roman" w:hAnsi="Arial" w:cs="Arial"/>
+          <w:color w:val="000000"/>
+          <w:lang w:val="en-US" w:eastAsia="ru-RU"/>
+        </w:rPr>
+        <w:t>umbers used in the program are integer.</w:t>
+      </w:r>
+    </w:p>
+    <w:p>
+      <w:pPr>
+        <w:rPr>
+          <w:rFonts w:ascii="Arial" w:eastAsia="Times New Roman" w:hAnsi="Arial" w:cs="Arial"/>
+          <w:color w:val="000000"/>
+          <w:lang w:val="en-US" w:eastAsia="ru-RU"/>
+        </w:rPr>
+      </w:pPr>
+      <w:r>
+        <w:rPr>
+          <w:rFonts w:ascii="Arial" w:eastAsia="Times New Roman" w:hAnsi="Arial" w:cs="Arial"/>
+          <w:color w:val="000000"/>
+          <w:lang w:val="en-US" w:eastAsia="ru-RU"/>
+        </w:rPr>
+        <w:t xml:space="preserve">REQ-6 </w:t>
+      </w:r>
+      <w:r>
+        <w:rPr>
+          <w:rFonts w:ascii="Arial" w:eastAsia="Times New Roman" w:hAnsi="Arial" w:cs="Arial"/>
+          <w:color w:val="000000"/>
+          <w:lang w:val="en-US" w:eastAsia="ru-RU"/>
+        </w:rPr>
+        <w:t xml:space="preserve">If </w:t>
+      </w:r>
+      <w:proofErr w:type="gramStart"/>
+      <w:r>
+        <w:rPr>
+          <w:rFonts w:ascii="Arial" w:eastAsia="Times New Roman" w:hAnsi="Arial" w:cs="Arial"/>
+          <w:color w:val="000000"/>
+          <w:lang w:val="en-US" w:eastAsia="ru-RU"/>
+        </w:rPr>
+        <w:t xml:space="preserve">input  </w:t>
+      </w:r>
+      <w:r>
+        <w:rPr>
+          <w:lang w:val="en-US"/>
+        </w:rPr>
+        <w:t>sum</w:t>
+      </w:r>
+      <w:proofErr w:type="gramEnd"/>
+      <w:r>
+        <w:rPr>
+          <w:lang w:val="en-US"/>
+        </w:rPr>
+        <w:t xml:space="preserve"> </w:t>
+      </w:r>
+      <w:r>
+        <w:rPr>
+          <w:lang w:val="en-US"/>
+        </w:rPr>
+        <w:t xml:space="preserve">is </w:t>
+      </w:r>
+      <w:r>
+        <w:rPr>
+          <w:lang w:val="en-US"/>
+        </w:rPr>
+        <w:t>insufficient for given productivity</w:t>
+      </w:r>
+      <w:r>
+        <w:rPr>
+          <w:lang w:val="en-US"/>
+        </w:rPr>
+        <w:t>, use all sum to achieve max productivity and output max productivity workers.</w:t>
+      </w:r>
+      <w:r>
+        <w:rPr>
+          <w:rFonts w:ascii="Arial" w:eastAsia="Times New Roman" w:hAnsi="Arial" w:cs="Arial"/>
+          <w:color w:val="000000"/>
+          <w:lang w:val="en-US" w:eastAsia="ru-RU"/>
+        </w:rPr>
+        <w:t xml:space="preserve"> </w:t>
+      </w:r>
+      <w:r>
+        <w:rPr>
+          <w:rFonts w:ascii="Arial" w:eastAsia="Times New Roman" w:hAnsi="Arial" w:cs="Arial"/>
+          <w:color w:val="000000"/>
+          <w:lang w:val="en-US" w:eastAsia="ru-RU"/>
+        </w:rPr>
+        <w:t xml:space="preserve"> </w:t>
+      </w:r>
+    </w:p>
+    <w:p>
+      <w:pPr>
+        <w:spacing w:after="0" w:line="240" w:lineRule="auto"/>
+        <w:rPr>
+          <w:rFonts w:ascii="Arial" w:eastAsia="Times New Roman" w:hAnsi="Arial" w:cs="Arial"/>
+          <w:b/>
+          <w:color w:val="000000"/>
+          <w:lang w:val="en-US" w:eastAsia="ru-RU"/>
+        </w:rPr>
+      </w:pPr>
+      <w:r>
+        <w:rPr>
+          <w:rFonts w:ascii="Arial" w:eastAsia="Times New Roman" w:hAnsi="Arial" w:cs="Arial"/>
+          <w:b/>
+          <w:color w:val="000000"/>
+          <w:lang w:val="en-US" w:eastAsia="ru-RU"/>
+        </w:rPr>
+        <w:t xml:space="preserve">1/criterion: Maximum productivity with fixed </w:t>
+      </w:r>
+      <w:proofErr w:type="gramStart"/>
+      <w:r>
+        <w:rPr>
+          <w:rFonts w:ascii="Arial" w:eastAsia="Times New Roman" w:hAnsi="Arial" w:cs="Arial"/>
+          <w:b/>
+          <w:color w:val="000000"/>
+          <w:lang w:val="en-US" w:eastAsia="ru-RU"/>
+        </w:rPr>
+        <w:t>sum</w:t>
+      </w:r>
+      <w:r>
+        <w:rPr>
+          <w:rFonts w:ascii="Arial" w:eastAsia="Times New Roman" w:hAnsi="Arial" w:cs="Arial"/>
+          <w:b/>
+          <w:color w:val="000000"/>
+          <w:lang w:val="en-US" w:eastAsia="ru-RU"/>
+        </w:rPr>
+        <w:t>(</w:t>
+      </w:r>
+      <w:proofErr w:type="gramEnd"/>
+      <w:r>
+        <w:rPr>
+          <w:rFonts w:ascii="Arial" w:eastAsia="Times New Roman" w:hAnsi="Arial" w:cs="Arial"/>
+          <w:b/>
+          <w:color w:val="000000"/>
+          <w:lang w:val="en-US" w:eastAsia="ru-RU"/>
+        </w:rPr>
+        <w:t>max productivity priority)</w:t>
       </w:r>
     </w:p>
     <w:p>
@@ -620,75 +750,72 @@
           <w:color w:val="000000"/>
           <w:lang w:val="en-US" w:eastAsia="ru-RU"/>
         </w:rPr>
-        <w:t>2/</w:t>
-      </w:r>
-      <w:r>
-        <w:rPr>
-          <w:rFonts w:ascii="Arial" w:eastAsia="Times New Roman" w:hAnsi="Arial" w:cs="Arial"/>
-          <w:color w:val="000000"/>
-          <w:lang w:val="en-US" w:eastAsia="ru-RU"/>
-        </w:rPr>
-        <w:t>criterion</w:t>
-      </w:r>
-      <w:r>
-        <w:rPr>
-          <w:rFonts w:ascii="Arial" w:eastAsia="Times New Roman" w:hAnsi="Arial" w:cs="Arial"/>
-          <w:color w:val="000000"/>
-          <w:lang w:val="en-US" w:eastAsia="ru-RU"/>
-        </w:rPr>
-        <w:t xml:space="preserve">: </w:t>
-      </w:r>
-      <w:r>
-        <w:rPr>
-          <w:rFonts w:ascii="Arial" w:eastAsia="Times New Roman" w:hAnsi="Arial" w:cs="Arial"/>
-          <w:color w:val="000000"/>
-          <w:lang w:val="en-US" w:eastAsia="ru-RU"/>
-        </w:rPr>
-        <w:t xml:space="preserve">Minimum cost with fixed </w:t>
-      </w:r>
-      <w:proofErr w:type="spellStart"/>
-      <w:r>
-        <w:rPr>
-          <w:rFonts w:ascii="Arial" w:eastAsia="Times New Roman" w:hAnsi="Arial" w:cs="Arial"/>
-          <w:color w:val="000000"/>
-          <w:lang w:val="en-US" w:eastAsia="ru-RU"/>
-        </w:rPr>
-        <w:t>priductivity</w:t>
-      </w:r>
-      <w:proofErr w:type="spellEnd"/>
+        <w:t xml:space="preserve">REQ-7 </w:t>
+      </w:r>
+      <w:r>
+        <w:rPr>
+          <w:rFonts w:ascii="Arial" w:eastAsia="Times New Roman" w:hAnsi="Arial" w:cs="Arial"/>
+          <w:color w:val="000000"/>
+          <w:lang w:val="en-US" w:eastAsia="ru-RU"/>
+        </w:rPr>
+        <w:t>if sum is more for input productivity use all sum</w:t>
+      </w:r>
+      <w:r>
+        <w:rPr>
+          <w:rFonts w:ascii="Arial" w:eastAsia="Times New Roman" w:hAnsi="Arial" w:cs="Arial"/>
+          <w:color w:val="000000"/>
+          <w:lang w:val="en-US" w:eastAsia="ru-RU"/>
+        </w:rPr>
+        <w:tab/>
+      </w:r>
     </w:p>
     <w:p>
       <w:pPr>
         <w:spacing w:after="0" w:line="240" w:lineRule="auto"/>
         <w:rPr>
-          <w:rFonts w:ascii="Arial" w:hAnsi="Arial" w:cs="Arial"/>
-          <w:color w:val="000000"/>
-          <w:lang w:val="en-US"/>
-        </w:rPr>
-      </w:pPr>
-      <w:r>
-        <w:rPr>
-          <w:rFonts w:ascii="Arial" w:eastAsia="Times New Roman" w:hAnsi="Arial" w:cs="Arial"/>
-          <w:color w:val="000000"/>
-          <w:lang w:val="en-US" w:eastAsia="ru-RU"/>
-        </w:rPr>
-        <w:t>3/</w:t>
-      </w:r>
-      <w:r>
-        <w:rPr>
-          <w:rFonts w:ascii="Arial" w:hAnsi="Arial" w:cs="Arial"/>
-          <w:color w:val="000000"/>
-          <w:lang w:val="en-US"/>
-        </w:rPr>
-        <w:t xml:space="preserve"> </w:t>
-      </w:r>
-      <w:r>
-        <w:rPr>
-          <w:rFonts w:ascii="Arial" w:hAnsi="Arial" w:cs="Arial"/>
-          <w:color w:val="000000"/>
-          <w:lang w:val="en-US"/>
-        </w:rPr>
-        <w:t xml:space="preserve">minimum amount of workers with qualification higher than Junior, productivity is fixed  </w:t>
+          <w:rFonts w:ascii="Arial" w:eastAsia="Times New Roman" w:hAnsi="Arial" w:cs="Arial"/>
+          <w:b/>
+          <w:color w:val="000000"/>
+          <w:lang w:val="en-US" w:eastAsia="ru-RU"/>
+        </w:rPr>
+      </w:pPr>
+      <w:r>
+        <w:rPr>
+          <w:rFonts w:ascii="Arial" w:eastAsia="Times New Roman" w:hAnsi="Arial" w:cs="Arial"/>
+          <w:b/>
+          <w:color w:val="000000"/>
+          <w:lang w:val="en-US" w:eastAsia="ru-RU"/>
+        </w:rPr>
+        <w:t xml:space="preserve">2/criterion: Minimum cost with fixed </w:t>
+      </w:r>
+      <w:proofErr w:type="gramStart"/>
+      <w:r>
+        <w:rPr>
+          <w:rFonts w:ascii="Arial" w:eastAsia="Times New Roman" w:hAnsi="Arial" w:cs="Arial"/>
+          <w:b/>
+          <w:color w:val="000000"/>
+          <w:lang w:val="en-US" w:eastAsia="ru-RU"/>
+        </w:rPr>
+        <w:t>productivity</w:t>
+      </w:r>
+      <w:r>
+        <w:rPr>
+          <w:rFonts w:ascii="Arial" w:eastAsia="Times New Roman" w:hAnsi="Arial" w:cs="Arial"/>
+          <w:b/>
+          <w:color w:val="000000"/>
+          <w:lang w:val="en-US" w:eastAsia="ru-RU"/>
+        </w:rPr>
+        <w:t>(</w:t>
+      </w:r>
+      <w:proofErr w:type="gramEnd"/>
+      <w:r>
+        <w:rPr>
+          <w:rFonts w:ascii="Arial" w:eastAsia="Times New Roman" w:hAnsi="Arial" w:cs="Arial"/>
+          <w:b/>
+          <w:color w:val="000000"/>
+          <w:lang w:val="en-US" w:eastAsia="ru-RU"/>
+        </w:rPr>
+        <w:t>min sum priority)</w:t>
       </w:r>
     </w:p>
     <w:p>
@@ -701,58 +828,189 @@
           <w:lang w:val="en-US" w:eastAsia="ru-RU"/>
         </w:rPr>
       </w:pPr>
+      <w:r>
+        <w:rPr>
+          <w:rFonts w:ascii="Arial" w:eastAsia="Times New Roman" w:hAnsi="Arial" w:cs="Arial"/>
+          <w:color w:val="000000"/>
+          <w:lang w:val="en-US" w:eastAsia="ru-RU"/>
+        </w:rPr>
+        <w:t>REQ-8</w:t>
+      </w:r>
+      <w:r>
+        <w:rPr>
+          <w:rFonts w:ascii="Arial" w:eastAsia="Times New Roman" w:hAnsi="Arial" w:cs="Arial"/>
+          <w:b/>
+          <w:color w:val="000000"/>
+          <w:lang w:val="en-US" w:eastAsia="ru-RU"/>
+        </w:rPr>
+        <w:t xml:space="preserve"> </w:t>
+      </w:r>
+      <w:r>
+        <w:rPr>
+          <w:rFonts w:ascii="Arial" w:eastAsia="Times New Roman" w:hAnsi="Arial" w:cs="Arial"/>
+          <w:color w:val="000000"/>
+          <w:lang w:val="en-US" w:eastAsia="ru-RU"/>
+        </w:rPr>
+        <w:t xml:space="preserve">if sum is more for input productivity </w:t>
+      </w:r>
+      <w:r>
+        <w:rPr>
+          <w:rFonts w:ascii="Arial" w:eastAsia="Times New Roman" w:hAnsi="Arial" w:cs="Arial"/>
+          <w:color w:val="000000"/>
+          <w:lang w:val="en-US" w:eastAsia="ru-RU"/>
+        </w:rPr>
+        <w:t>achieve input productivity</w:t>
+      </w:r>
     </w:p>
     <w:p>
       <w:pPr>
-        <w:rPr>
-          <w:rFonts w:ascii="Arial" w:eastAsia="Times New Roman" w:hAnsi="Arial" w:cs="Arial"/>
-          <w:color w:val="000000"/>
-          <w:lang w:val="en-US" w:eastAsia="ru-RU"/>
+        <w:spacing w:after="0" w:line="240" w:lineRule="auto"/>
+        <w:rPr>
+          <w:rFonts w:ascii="Arial" w:hAnsi="Arial" w:cs="Arial"/>
+          <w:b/>
+          <w:color w:val="000000"/>
+          <w:lang w:val="en-US"/>
+        </w:rPr>
+      </w:pPr>
+      <w:r>
+        <w:rPr>
+          <w:rFonts w:ascii="Arial" w:eastAsia="Times New Roman" w:hAnsi="Arial" w:cs="Arial"/>
+          <w:b/>
+          <w:color w:val="000000"/>
+          <w:lang w:val="en-US" w:eastAsia="ru-RU"/>
+        </w:rPr>
+        <w:t>3/</w:t>
+      </w:r>
+      <w:r>
+        <w:rPr>
+          <w:rFonts w:ascii="Arial" w:hAnsi="Arial" w:cs="Arial"/>
+          <w:b/>
+          <w:color w:val="000000"/>
+          <w:lang w:val="en-US"/>
+        </w:rPr>
+        <w:t xml:space="preserve"> criterion: Minimum amount of workers with qualification higher than Junior, productivity is </w:t>
+      </w:r>
+      <w:proofErr w:type="gramStart"/>
+      <w:r>
+        <w:rPr>
+          <w:rFonts w:ascii="Arial" w:hAnsi="Arial" w:cs="Arial"/>
+          <w:b/>
+          <w:color w:val="000000"/>
+          <w:lang w:val="en-US"/>
+        </w:rPr>
+        <w:t>fixed</w:t>
+      </w:r>
+      <w:r>
+        <w:rPr>
+          <w:rFonts w:ascii="Arial" w:hAnsi="Arial" w:cs="Arial"/>
+          <w:b/>
+          <w:color w:val="000000"/>
+          <w:lang w:val="en-US"/>
+        </w:rPr>
+        <w:t>(</w:t>
+      </w:r>
+      <w:proofErr w:type="gramEnd"/>
+      <w:r>
+        <w:rPr>
+          <w:rFonts w:ascii="Arial" w:hAnsi="Arial" w:cs="Arial"/>
+          <w:b/>
+          <w:color w:val="000000"/>
+          <w:lang w:val="en-US"/>
+        </w:rPr>
+        <w:t>Junior priority)</w:t>
+      </w:r>
+      <w:r>
+        <w:rPr>
+          <w:rFonts w:ascii="Arial" w:hAnsi="Arial" w:cs="Arial"/>
+          <w:b/>
+          <w:color w:val="000000"/>
+          <w:lang w:val="en-US"/>
+        </w:rPr>
+        <w:t xml:space="preserve">  </w:t>
+      </w:r>
+    </w:p>
+    <w:p>
+      <w:pPr>
+        <w:spacing w:after="0" w:line="240" w:lineRule="auto"/>
+        <w:rPr>
+          <w:rFonts w:ascii="Arial" w:hAnsi="Arial" w:cs="Arial"/>
+          <w:b/>
+          <w:color w:val="000000"/>
+          <w:lang w:val="en-US"/>
+        </w:rPr>
+      </w:pPr>
+      <w:r>
+        <w:rPr>
+          <w:rFonts w:ascii="Arial" w:hAnsi="Arial" w:cs="Arial"/>
+          <w:color w:val="000000"/>
+          <w:lang w:val="en-US"/>
+        </w:rPr>
+        <w:t>REQ-9</w:t>
+      </w:r>
+      <w:r>
+        <w:rPr>
+          <w:rFonts w:ascii="Arial" w:hAnsi="Arial" w:cs="Arial"/>
+          <w:b/>
+          <w:color w:val="000000"/>
+          <w:lang w:val="en-US"/>
+        </w:rPr>
+        <w:t xml:space="preserve"> </w:t>
+      </w:r>
+      <w:r>
+        <w:rPr>
+          <w:rFonts w:ascii="Arial" w:hAnsi="Arial" w:cs="Arial"/>
+          <w:color w:val="000000"/>
+          <w:lang w:val="en-US"/>
+        </w:rPr>
+        <w:t>Junior priority</w:t>
+      </w:r>
+    </w:p>
+    <w:p>
+      <w:pPr>
+        <w:rPr>
+          <w:rFonts w:ascii="Arial" w:eastAsia="Times New Roman" w:hAnsi="Arial" w:cs="Arial"/>
+          <w:color w:val="000000"/>
+          <w:lang w:val="en-US" w:eastAsia="ru-RU"/>
+        </w:rPr>
+      </w:pPr>
+    </w:p>
+    <w:p>
+      <w:pPr>
+        <w:rPr>
+          <w:rFonts w:ascii="Arial" w:eastAsia="Times New Roman" w:hAnsi="Arial" w:cs="Arial"/>
+          <w:b/>
+          <w:color w:val="000000"/>
+          <w:lang w:val="en-US" w:eastAsia="ru-RU"/>
+        </w:rPr>
+      </w:pPr>
+      <w:r>
+        <w:rPr>
+          <w:rFonts w:ascii="Arial" w:eastAsia="Times New Roman" w:hAnsi="Arial" w:cs="Arial"/>
+          <w:b/>
+          <w:color w:val="000000"/>
+          <w:lang w:val="en-US" w:eastAsia="ru-RU"/>
+        </w:rPr>
+        <w:t>Program output: number of required wo</w:t>
+      </w:r>
+      <w:r>
+        <w:rPr>
+          <w:rFonts w:ascii="Arial" w:eastAsia="Times New Roman" w:hAnsi="Arial" w:cs="Arial"/>
+          <w:b/>
+          <w:color w:val="000000"/>
+          <w:lang w:val="en-US" w:eastAsia="ru-RU"/>
+        </w:rPr>
+        <w:t>rkers of each qualification meet conditions of customer</w:t>
+      </w:r>
+    </w:p>
+    <w:p>
+      <w:pPr>
+        <w:jc w:val="center"/>
+        <w:rPr>
+          <w:lang w:val="en-US"/>
         </w:rPr>
       </w:pPr>
       <w:bookmarkStart w:id="0" w:name="_GoBack"/>
       <w:bookmarkEnd w:id="0"/>
-      <w:r>
-        <w:rPr>
-          <w:rFonts w:ascii="Arial" w:eastAsia="Times New Roman" w:hAnsi="Arial" w:cs="Arial"/>
-          <w:color w:val="000000"/>
-          <w:lang w:val="en-US" w:eastAsia="ru-RU"/>
-        </w:rPr>
-        <w:t>Program input: amount of money, required productivity and chose criterion/</w:t>
-      </w:r>
-    </w:p>
-    <w:p>
-      <w:pPr>
-        <w:rPr>
-          <w:rFonts w:ascii="Arial" w:eastAsia="Times New Roman" w:hAnsi="Arial" w:cs="Arial"/>
-          <w:color w:val="000000"/>
-          <w:lang w:val="en-US" w:eastAsia="ru-RU"/>
-        </w:rPr>
-      </w:pPr>
-      <w:r>
-        <w:rPr>
-          <w:rFonts w:ascii="Arial" w:eastAsia="Times New Roman" w:hAnsi="Arial" w:cs="Arial"/>
-          <w:color w:val="000000"/>
-          <w:lang w:val="en-US" w:eastAsia="ru-RU"/>
-        </w:rPr>
-        <w:t>Program output: number of required wo</w:t>
-      </w:r>
-      <w:r>
-        <w:rPr>
-          <w:rFonts w:ascii="Arial" w:eastAsia="Times New Roman" w:hAnsi="Arial" w:cs="Arial"/>
-          <w:color w:val="000000"/>
-          <w:lang w:val="en-US" w:eastAsia="ru-RU"/>
-        </w:rPr>
-        <w:t>rkers of each qualification meet conditions of customer</w:t>
-      </w:r>
-    </w:p>
-    <w:p>
-      <w:pPr>
-        <w:jc w:val="center"/>
-        <w:rPr>
-          <w:lang w:val="en-US"/>
-        </w:rPr>
-      </w:pPr>
       <w:r>
         <w:rPr>
           <w:lang w:val="en-US"/>
@@ -772,10 +1030,8 @@
         <w:gridCol w:w="567"/>
         <w:gridCol w:w="1277"/>
         <w:gridCol w:w="1275"/>
-        <w:gridCol w:w="1276"/>
-        <w:gridCol w:w="992"/>
-        <w:gridCol w:w="2552"/>
-        <w:gridCol w:w="2262"/>
+        <w:gridCol w:w="3544"/>
+        <w:gridCol w:w="3119"/>
       </w:tblGrid>
       <w:tr>
         <w:tc>
@@ -828,25 +1084,13 @@
         </w:tc>
         <w:tc>
           <w:tcPr>
-            <w:tcW w:w="1276" w:type="dxa"/>
+            <w:tcW w:w="3544" w:type="dxa"/>
           </w:tcPr>
           <w:p/>
         </w:tc>
         <w:tc>
           <w:tcPr>
-            <w:tcW w:w="992" w:type="dxa"/>
-          </w:tcPr>
-          <w:p/>
-        </w:tc>
-        <w:tc>
-          <w:tcPr>
-            <w:tcW w:w="2552" w:type="dxa"/>
-          </w:tcPr>
-          <w:p/>
-        </w:tc>
-        <w:tc>
-          <w:tcPr>
-            <w:tcW w:w="2262" w:type="dxa"/>
+            <w:tcW w:w="3119" w:type="dxa"/>
           </w:tcPr>
           <w:p>
             <w:pPr>
@@ -859,31 +1103,6 @@
                 <w:lang w:val="en-US"/>
               </w:rPr>
               <w:t>Expected result</w:t>
-            </w:r>
-          </w:p>
-        </w:tc>
-      </w:tr>
-      <w:tr>
-        <w:trPr>
-          <w:trHeight w:val="397"/>
-        </w:trPr>
-        <w:tc>
-          <w:tcPr>
-            <w:tcW w:w="10201" w:type="dxa"/>
-            <w:gridSpan w:val="7"/>
-          </w:tcPr>
-          <w:p>
-            <w:pPr>
-              <w:jc w:val="center"/>
-              <w:rPr>
-                <w:lang w:val="en-US"/>
-              </w:rPr>
-            </w:pPr>
-            <w:r>
-              <w:rPr>
-                <w:lang w:val="en-US"/>
-              </w:rPr>
-              <w:t>Checking valid input data</w:t>
             </w:r>
           </w:p>
         </w:tc>
@@ -906,13 +1125,7 @@
               <w:rPr>
                 <w:lang w:val="en-US"/>
               </w:rPr>
-              <w:t>A</w:t>
-            </w:r>
-            <w:r>
-              <w:rPr>
-                <w:lang w:val="en-US"/>
-              </w:rPr>
-              <w:t>1</w:t>
+              <w:t>A1</w:t>
             </w:r>
           </w:p>
         </w:tc>
@@ -948,49 +1161,13 @@
               <w:rPr>
                 <w:lang w:val="en-US"/>
               </w:rPr>
-              <w:t>Enter the am out of money</w:t>
-            </w:r>
-          </w:p>
-        </w:tc>
-        <w:tc>
-          <w:tcPr>
-            <w:tcW w:w="1276" w:type="dxa"/>
-          </w:tcPr>
-          <w:p>
-            <w:pPr>
-              <w:rPr>
-                <w:lang w:val="en-US"/>
-              </w:rPr>
-            </w:pPr>
-            <w:r>
-              <w:rPr>
-                <w:lang w:val="en-US"/>
-              </w:rPr>
-              <w:t>DEV-5</w:t>
-            </w:r>
-          </w:p>
-        </w:tc>
-        <w:tc>
-          <w:tcPr>
-            <w:tcW w:w="992" w:type="dxa"/>
-          </w:tcPr>
-          <w:p>
-            <w:pPr>
-              <w:rPr>
-                <w:lang w:val="en-US"/>
-              </w:rPr>
-            </w:pPr>
-            <w:r>
-              <w:rPr>
-                <w:lang w:val="en-US"/>
-              </w:rPr>
-              <w:t>-</w:t>
-            </w:r>
-          </w:p>
-        </w:tc>
-        <w:tc>
-          <w:tcPr>
-            <w:tcW w:w="2552" w:type="dxa"/>
+              <w:t>REQ-1</w:t>
+            </w:r>
+          </w:p>
+        </w:tc>
+        <w:tc>
+          <w:tcPr>
+            <w:tcW w:w="3544" w:type="dxa"/>
           </w:tcPr>
           <w:p>
             <w:pPr>
@@ -1030,8 +1207,66 @@
               <w:rPr>
                 <w:lang w:val="en-US"/>
               </w:rPr>
-              <w:t>letters</w:t>
-            </w:r>
+              <w:t>letters  sum</w:t>
+            </w:r>
+            <w:proofErr w:type="gramEnd"/>
+            <w:r>
+              <w:rPr>
+                <w:lang w:val="en-US"/>
+              </w:rPr>
+              <w:t>:</w:t>
+            </w:r>
+          </w:p>
+          <w:p>
+            <w:pPr>
+              <w:rPr>
+                <w:lang w:val="en-US"/>
+              </w:rPr>
+            </w:pPr>
+            <w:r>
+              <w:rPr>
+                <w:lang w:val="en-US"/>
+              </w:rPr>
+              <w:t xml:space="preserve">  -100</w:t>
+            </w:r>
+          </w:p>
+          <w:p>
+            <w:pPr>
+              <w:rPr>
+                <w:lang w:val="en-US"/>
+              </w:rPr>
+            </w:pPr>
+          </w:p>
+        </w:tc>
+        <w:tc>
+          <w:tcPr>
+            <w:tcW w:w="3119" w:type="dxa"/>
+          </w:tcPr>
+          <w:p>
+            <w:pPr>
+              <w:rPr>
+                <w:lang w:val="en-US"/>
+              </w:rPr>
+            </w:pPr>
+            <w:r>
+              <w:rPr>
+                <w:lang w:val="en-US"/>
+              </w:rPr>
+              <w:t>1.</w:t>
+            </w:r>
+            <w:r>
+              <w:rPr>
+                <w:lang w:val="en-US"/>
+              </w:rPr>
+              <w:t>Output message</w:t>
+            </w:r>
+          </w:p>
+          <w:p>
+            <w:pPr>
+              <w:rPr>
+                <w:lang w:val="en-US"/>
+              </w:rPr>
+            </w:pPr>
             <w:r>
               <w:rPr>
                 <w:lang w:val="en-US"/>
@@ -1042,9 +1277,68 @@
               <w:rPr>
                 <w:lang w:val="en-US"/>
               </w:rPr>
-              <w:t xml:space="preserve"> sum</w:t>
-            </w:r>
-            <w:proofErr w:type="gramEnd"/>
+              <w:t>Error</w:t>
+            </w:r>
+            <w:r>
+              <w:rPr>
+                <w:lang w:val="en-US"/>
+              </w:rPr>
+              <w:t xml:space="preserve"> </w:t>
+            </w:r>
+            <w:r>
+              <w:rPr>
+                <w:lang w:val="en-US"/>
+              </w:rPr>
+              <w:t>input</w:t>
+            </w:r>
+            <w:r>
+              <w:rPr>
+                <w:lang w:val="en-US"/>
+              </w:rPr>
+              <w:t xml:space="preserve">. </w:t>
+            </w:r>
+            <w:r>
+              <w:rPr>
+                <w:lang w:val="en-US"/>
+              </w:rPr>
+              <w:t>Try</w:t>
+            </w:r>
+            <w:r>
+              <w:rPr>
+                <w:lang w:val="en-US"/>
+              </w:rPr>
+              <w:t xml:space="preserve"> </w:t>
+            </w:r>
+            <w:r>
+              <w:rPr>
+                <w:lang w:val="en-US"/>
+              </w:rPr>
+              <w:t>input</w:t>
+            </w:r>
+            <w:r>
+              <w:rPr>
+                <w:lang w:val="en-US"/>
+              </w:rPr>
+              <w:t xml:space="preserve"> </w:t>
+            </w:r>
+            <w:r>
+              <w:rPr>
+                <w:lang w:val="en-US"/>
+              </w:rPr>
+              <w:t>sum</w:t>
+            </w:r>
+            <w:r>
+              <w:rPr>
+                <w:lang w:val="en-US"/>
+              </w:rPr>
+              <w:t xml:space="preserve"> </w:t>
+            </w:r>
+            <w:r>
+              <w:rPr>
+                <w:lang w:val="en-US"/>
+              </w:rPr>
+              <w:t>again</w:t>
+            </w:r>
             <w:r>
               <w:rPr>
                 <w:lang w:val="en-US"/>
@@ -1062,157 +1356,13 @@
               <w:rPr>
                 <w:lang w:val="en-US"/>
               </w:rPr>
-              <w:t xml:space="preserve">  -100, </w:t>
-            </w:r>
-            <w:r>
-              <w:rPr>
-                <w:lang w:val="en-US"/>
-              </w:rPr>
-              <w:t>sum</w:t>
-            </w:r>
-          </w:p>
-          <w:p>
-            <w:pPr>
-              <w:rPr>
-                <w:lang w:val="en-US"/>
-              </w:rPr>
-            </w:pPr>
-          </w:p>
-        </w:tc>
-        <w:tc>
-          <w:tcPr>
-            <w:tcW w:w="2262" w:type="dxa"/>
-          </w:tcPr>
-          <w:p>
-            <w:pPr>
-              <w:rPr>
-                <w:lang w:val="en-US"/>
-              </w:rPr>
-            </w:pPr>
-            <w:r>
-              <w:t>1.</w:t>
-            </w:r>
-            <w:r>
-              <w:rPr>
-                <w:lang w:val="en-US"/>
-              </w:rPr>
-              <w:t xml:space="preserve">Output </w:t>
-            </w:r>
-            <w:r>
-              <w:rPr>
-                <w:lang w:val="en-US"/>
-              </w:rPr>
-              <w:t>message</w:t>
-            </w:r>
-          </w:p>
-          <w:p>
-            <w:pPr>
-              <w:rPr>
-                <w:lang w:val="en-US"/>
-              </w:rPr>
-            </w:pPr>
-            <w:r>
-              <w:rPr>
-                <w:lang w:val="en-US"/>
-              </w:rPr>
-              <w:t xml:space="preserve"> </w:t>
-            </w:r>
-            <w:r>
-              <w:rPr>
-                <w:lang w:val="en-US"/>
-              </w:rPr>
-              <w:t>Error</w:t>
-            </w:r>
-            <w:r>
-              <w:rPr>
-                <w:lang w:val="en-US"/>
-              </w:rPr>
-              <w:t xml:space="preserve"> </w:t>
-            </w:r>
-            <w:r>
-              <w:rPr>
-                <w:lang w:val="en-US"/>
-              </w:rPr>
-              <w:t>input</w:t>
-            </w:r>
-            <w:r>
-              <w:rPr>
-                <w:lang w:val="en-US"/>
-              </w:rPr>
-              <w:t xml:space="preserve">. </w:t>
-            </w:r>
-            <w:r>
-              <w:rPr>
-                <w:lang w:val="en-US"/>
-              </w:rPr>
-              <w:t>Try</w:t>
-            </w:r>
-            <w:r>
-              <w:rPr>
-                <w:lang w:val="en-US"/>
-              </w:rPr>
-              <w:t xml:space="preserve"> </w:t>
-            </w:r>
-            <w:r>
-              <w:rPr>
-                <w:lang w:val="en-US"/>
-              </w:rPr>
-              <w:t>input</w:t>
-            </w:r>
-            <w:r>
-              <w:rPr>
-                <w:lang w:val="en-US"/>
-              </w:rPr>
-              <w:t xml:space="preserve"> </w:t>
-            </w:r>
-            <w:r>
-              <w:rPr>
-                <w:lang w:val="en-US"/>
-              </w:rPr>
-              <w:t>sum</w:t>
-            </w:r>
-            <w:r>
-              <w:rPr>
-                <w:lang w:val="en-US"/>
-              </w:rPr>
-              <w:t xml:space="preserve"> </w:t>
-            </w:r>
-            <w:r>
-              <w:rPr>
-                <w:lang w:val="en-US"/>
-              </w:rPr>
-              <w:t>again</w:t>
-            </w:r>
-            <w:r>
-              <w:rPr>
-                <w:lang w:val="en-US"/>
-              </w:rPr>
-              <w:t>:</w:t>
-            </w:r>
-          </w:p>
-          <w:p>
-            <w:pPr>
-              <w:rPr>
-                <w:lang w:val="en-US"/>
-              </w:rPr>
-            </w:pPr>
-            <w:r>
-              <w:rPr>
-                <w:lang w:val="en-US"/>
-              </w:rPr>
               <w:t>2.</w:t>
             </w:r>
             <w:r>
               <w:rPr>
                 <w:lang w:val="en-US"/>
               </w:rPr>
-              <w:t>Repeat input of s</w:t>
-            </w:r>
-            <w:r>
-              <w:rPr>
-                <w:lang w:val="en-US"/>
-              </w:rPr>
-              <w:t>um</w:t>
+              <w:t>Repeat input of sum</w:t>
             </w:r>
           </w:p>
         </w:tc>
@@ -1266,44 +1416,13 @@
               <w:rPr>
                 <w:lang w:val="en-US"/>
               </w:rPr>
-              <w:t>Enter the am out of money</w:t>
-            </w:r>
-          </w:p>
-        </w:tc>
-        <w:tc>
-          <w:tcPr>
-            <w:tcW w:w="1276" w:type="dxa"/>
-          </w:tcPr>
-          <w:p>
-            <w:r>
-              <w:rPr>
-                <w:lang w:val="en-US"/>
-              </w:rPr>
-              <w:t>DEV-5</w:t>
-            </w:r>
-          </w:p>
-        </w:tc>
-        <w:tc>
-          <w:tcPr>
-            <w:tcW w:w="992" w:type="dxa"/>
-          </w:tcPr>
-          <w:p>
-            <w:pPr>
-              <w:rPr>
-                <w:lang w:val="en-US"/>
-              </w:rPr>
-            </w:pPr>
-            <w:r>
-              <w:rPr>
-                <w:lang w:val="en-US"/>
-              </w:rPr>
-              <w:t>-</w:t>
-            </w:r>
-          </w:p>
-        </w:tc>
-        <w:tc>
-          <w:tcPr>
-            <w:tcW w:w="2552" w:type="dxa"/>
+              <w:t>REQ-1</w:t>
+            </w:r>
+          </w:p>
+        </w:tc>
+        <w:tc>
+          <w:tcPr>
+            <w:tcW w:w="3544" w:type="dxa"/>
           </w:tcPr>
           <w:p>
             <w:pPr>
@@ -1339,54 +1458,61 @@
           <w:p>
             <w:pPr>
               <w:rPr>
+                <w:lang w:val="en-US"/>
+              </w:rPr>
+            </w:pPr>
+            <w:r>
+              <w:t>1.</w:t>
+            </w:r>
+            <w:r>
+              <w:rPr>
+                <w:lang w:val="en-US"/>
+              </w:rPr>
+              <w:t xml:space="preserve">Input sum: </w:t>
+            </w:r>
+          </w:p>
+          <w:p>
+            <w:pPr>
+              <w:rPr>
                 <w:b/>
                 <w:lang w:val="en-US"/>
               </w:rPr>
             </w:pPr>
             <w:r>
+              <w:rPr>
+                <w:lang w:val="en-US"/>
+              </w:rPr>
+              <w:t>300</w:t>
+            </w:r>
+          </w:p>
+          <w:p>
+            <w:pPr>
+              <w:rPr>
+                <w:b/>
+              </w:rPr>
+            </w:pPr>
+          </w:p>
+        </w:tc>
+        <w:tc>
+          <w:tcPr>
+            <w:tcW w:w="3119" w:type="dxa"/>
+          </w:tcPr>
+          <w:p>
+            <w:pPr>
+              <w:rPr>
+                <w:lang w:val="en-US"/>
+              </w:rPr>
+            </w:pPr>
+            <w:r>
+              <w:rPr>
+                <w:lang w:val="en-US"/>
+              </w:rPr>
               <w:t>1.</w:t>
             </w:r>
             <w:r>
               <w:rPr>
                 <w:lang w:val="en-US"/>
               </w:rPr>
-              <w:t xml:space="preserve">Input </w:t>
-            </w:r>
-            <w:r>
-              <w:rPr>
-                <w:lang w:val="en-US"/>
-              </w:rPr>
-              <w:t>sum: 300</w:t>
-            </w:r>
-          </w:p>
-          <w:p>
-            <w:pPr>
-              <w:rPr>
-                <w:b/>
-              </w:rPr>
-            </w:pPr>
-          </w:p>
-        </w:tc>
-        <w:tc>
-          <w:tcPr>
-            <w:tcW w:w="2262" w:type="dxa"/>
-          </w:tcPr>
-          <w:p>
-            <w:pPr>
-              <w:rPr>
-                <w:lang w:val="en-US"/>
-              </w:rPr>
-            </w:pPr>
-            <w:r>
-              <w:rPr>
-                <w:lang w:val="en-US"/>
-              </w:rPr>
-              <w:t>1.</w:t>
-            </w:r>
-            <w:r>
-              <w:rPr>
-                <w:lang w:val="en-US"/>
-              </w:rPr>
               <w:t>Output message</w:t>
             </w:r>
             <w:r>
@@ -1469,6 +1595,9 @@
               </w:rPr>
             </w:pPr>
             <w:r>
+              <w:rPr>
+                <w:lang w:val="en-US"/>
+              </w:rPr>
               <w:t>2.</w:t>
             </w:r>
             <w:r>
@@ -1495,13 +1624,7 @@
               <w:rPr>
                 <w:lang w:val="en-US"/>
               </w:rPr>
-              <w:t>A</w:t>
-            </w:r>
-            <w:r>
-              <w:rPr>
-                <w:lang w:val="en-US"/>
-              </w:rPr>
-              <w:t>3</w:t>
+              <w:t>A3</w:t>
             </w:r>
           </w:p>
         </w:tc>
@@ -1532,44 +1655,13 @@
               <w:rPr>
                 <w:lang w:val="en-US"/>
               </w:rPr>
-              <w:t>Enter productivity</w:t>
-            </w:r>
-          </w:p>
-        </w:tc>
-        <w:tc>
-          <w:tcPr>
-            <w:tcW w:w="1276" w:type="dxa"/>
-          </w:tcPr>
-          <w:p>
-            <w:r>
-              <w:rPr>
-                <w:lang w:val="en-US"/>
-              </w:rPr>
-              <w:t>DEV-5</w:t>
-            </w:r>
-          </w:p>
-        </w:tc>
-        <w:tc>
-          <w:tcPr>
-            <w:tcW w:w="992" w:type="dxa"/>
-          </w:tcPr>
-          <w:p>
-            <w:pPr>
-              <w:rPr>
-                <w:lang w:val="en-US"/>
-              </w:rPr>
-            </w:pPr>
-            <w:r>
-              <w:rPr>
-                <w:lang w:val="en-US"/>
-              </w:rPr>
-              <w:t>-</w:t>
-            </w:r>
-          </w:p>
-        </w:tc>
-        <w:tc>
-          <w:tcPr>
-            <w:tcW w:w="2552" w:type="dxa"/>
+              <w:t>REQ-3</w:t>
+            </w:r>
+          </w:p>
+        </w:tc>
+        <w:tc>
+          <w:tcPr>
+            <w:tcW w:w="3544" w:type="dxa"/>
           </w:tcPr>
           <w:p>
             <w:pPr>
@@ -1602,35 +1694,57 @@
               <w:rPr>
                 <w:lang w:val="en-US"/>
               </w:rPr>
-              <w:t>Input as productivity negative value or letters:</w:t>
-            </w:r>
-            <w:r>
-              <w:rPr>
-                <w:lang w:val="en-US"/>
-              </w:rPr>
-              <w:t xml:space="preserve"> 0, </w:t>
-            </w:r>
-            <w:r>
-              <w:rPr>
-                <w:lang w:val="en-US"/>
-              </w:rPr>
-              <w:t>productivity</w:t>
-            </w:r>
-          </w:p>
-          <w:p>
-            <w:pPr>
-              <w:rPr>
-                <w:lang w:val="en-US"/>
-              </w:rPr>
-            </w:pPr>
-          </w:p>
-        </w:tc>
-        <w:tc>
-          <w:tcPr>
-            <w:tcW w:w="2262" w:type="dxa"/>
-          </w:tcPr>
-          <w:p>
-            <w:r>
+              <w:t>Input as productivity negative value, zero or letters:</w:t>
+            </w:r>
+            <w:r>
+              <w:rPr>
+                <w:lang w:val="en-US"/>
+              </w:rPr>
+              <w:t xml:space="preserve"> </w:t>
+            </w:r>
+          </w:p>
+          <w:p>
+            <w:pPr>
+              <w:rPr>
+                <w:lang w:val="en-US"/>
+              </w:rPr>
+            </w:pPr>
+            <w:r>
+              <w:rPr>
+                <w:lang w:val="en-US"/>
+              </w:rPr>
+              <w:t>-1</w:t>
+            </w:r>
+            <w:r>
+              <w:rPr>
+                <w:lang w:val="en-US"/>
+              </w:rPr>
+              <w:t xml:space="preserve"> </w:t>
+            </w:r>
+          </w:p>
+          <w:p>
+            <w:pPr>
+              <w:rPr>
+                <w:lang w:val="en-US"/>
+              </w:rPr>
+            </w:pPr>
+          </w:p>
+        </w:tc>
+        <w:tc>
+          <w:tcPr>
+            <w:tcW w:w="3119" w:type="dxa"/>
+          </w:tcPr>
+          <w:p>
+            <w:pPr>
+              <w:rPr>
+                <w:lang w:val="en-US"/>
+              </w:rPr>
+            </w:pPr>
+            <w:r>
+              <w:rPr>
+                <w:lang w:val="en-US"/>
+              </w:rPr>
+              <w:lastRenderedPageBreak/>
               <w:t>1.</w:t>
             </w:r>
             <w:r>
@@ -1640,6 +1754,9 @@
               <w:t>Output message</w:t>
             </w:r>
             <w:r>
+              <w:rPr>
+                <w:lang w:val="en-US"/>
+              </w:rPr>
               <w:t>:</w:t>
             </w:r>
           </w:p>
@@ -1656,6 +1773,9 @@
               <w:t>Error</w:t>
             </w:r>
             <w:r>
+              <w:rPr>
+                <w:lang w:val="en-US"/>
+              </w:rPr>
               <w:t xml:space="preserve"> </w:t>
             </w:r>
             <w:r>
@@ -1665,6 +1785,9 @@
               <w:t>input</w:t>
             </w:r>
             <w:r>
+              <w:rPr>
+                <w:lang w:val="en-US"/>
+              </w:rPr>
               <w:t xml:space="preserve">. </w:t>
             </w:r>
             <w:r>
@@ -1703,13 +1826,8 @@
               <w:rPr>
                 <w:lang w:val="en-US"/>
               </w:rPr>
-              <w:t>2.</w:t>
-            </w:r>
-            <w:r>
-              <w:rPr>
-                <w:lang w:val="en-US"/>
-              </w:rPr>
-              <w:t>Repear productivity input</w:t>
+              <w:lastRenderedPageBreak/>
+              <w:t>2.Repear productivity input</w:t>
             </w:r>
           </w:p>
         </w:tc>
@@ -1729,13 +1847,8 @@
               <w:rPr>
                 <w:lang w:val="en-US"/>
               </w:rPr>
-              <w:t>A</w:t>
-            </w:r>
-            <w:r>
-              <w:rPr>
-                <w:lang w:val="en-US"/>
-              </w:rPr>
-              <w:t>4</w:t>
+              <w:lastRenderedPageBreak/>
+              <w:t>A4</w:t>
             </w:r>
           </w:p>
         </w:tc>
@@ -1766,44 +1879,13 @@
               <w:rPr>
                 <w:lang w:val="en-US"/>
               </w:rPr>
-              <w:t xml:space="preserve">Enter criterion of choice </w:t>
-            </w:r>
-          </w:p>
-        </w:tc>
-        <w:tc>
-          <w:tcPr>
-            <w:tcW w:w="1276" w:type="dxa"/>
-          </w:tcPr>
-          <w:p>
-            <w:r>
-              <w:rPr>
-                <w:lang w:val="en-US"/>
-              </w:rPr>
-              <w:t>DEV-5</w:t>
-            </w:r>
-          </w:p>
-        </w:tc>
-        <w:tc>
-          <w:tcPr>
-            <w:tcW w:w="992" w:type="dxa"/>
-          </w:tcPr>
-          <w:p>
-            <w:pPr>
-              <w:rPr>
-                <w:lang w:val="en-US"/>
-              </w:rPr>
-            </w:pPr>
-            <w:r>
-              <w:rPr>
-                <w:lang w:val="en-US"/>
-              </w:rPr>
-              <w:t>-</w:t>
-            </w:r>
-          </w:p>
-        </w:tc>
-        <w:tc>
-          <w:tcPr>
-            <w:tcW w:w="2552" w:type="dxa"/>
+              <w:t>REQ-4</w:t>
+            </w:r>
+          </w:p>
+        </w:tc>
+        <w:tc>
+          <w:tcPr>
+            <w:tcW w:w="3544" w:type="dxa"/>
           </w:tcPr>
           <w:p>
             <w:pPr>
@@ -1890,14 +1972,19 @@
         </w:tc>
         <w:tc>
           <w:tcPr>
-            <w:tcW w:w="2262" w:type="dxa"/>
-          </w:tcPr>
-          <w:p>
-            <w:r>
-              <w:t>1</w:t>
-            </w:r>
-            <w:r>
-              <w:t>.</w:t>
+            <w:tcW w:w="3119" w:type="dxa"/>
+          </w:tcPr>
+          <w:p>
+            <w:pPr>
+              <w:rPr>
+                <w:lang w:val="en-US"/>
+              </w:rPr>
+            </w:pPr>
+            <w:r>
+              <w:rPr>
+                <w:lang w:val="en-US"/>
+              </w:rPr>
+              <w:t>1.</w:t>
             </w:r>
             <w:r>
               <w:rPr>
@@ -1913,11 +2000,19 @@
               <w:t xml:space="preserve">message </w:t>
             </w:r>
             <w:r>
+              <w:rPr>
+                <w:lang w:val="en-US"/>
+              </w:rPr>
               <w:t>:</w:t>
             </w:r>
             <w:proofErr w:type="gramEnd"/>
           </w:p>
           <w:p>
+            <w:pPr>
+              <w:rPr>
+                <w:lang w:val="en-US"/>
+              </w:rPr>
+            </w:pPr>
             <w:r>
               <w:rPr>
                 <w:lang w:val="en-US"/>
@@ -1925,6 +2020,9 @@
               <w:t>Error</w:t>
             </w:r>
             <w:r>
+              <w:rPr>
+                <w:lang w:val="en-US"/>
+              </w:rPr>
               <w:t xml:space="preserve"> </w:t>
             </w:r>
             <w:r>
@@ -1934,6 +2032,9 @@
               <w:t>input</w:t>
             </w:r>
             <w:r>
+              <w:rPr>
+                <w:lang w:val="en-US"/>
+              </w:rPr>
               <w:t>.</w:t>
             </w:r>
           </w:p>
@@ -2013,27 +2114,235 @@
       <w:tr>
         <w:tc>
           <w:tcPr>
-            <w:tcW w:w="10201" w:type="dxa"/>
-            <w:gridSpan w:val="7"/>
-          </w:tcPr>
-          <w:p>
-            <w:pPr>
-              <w:jc w:val="center"/>
-              <w:rPr>
-                <w:lang w:val="en-US"/>
-              </w:rPr>
-            </w:pPr>
-            <w:r>
-              <w:rPr>
-                <w:lang w:val="en-US"/>
-              </w:rPr>
-              <w:t xml:space="preserve">Checking criterion of </w:t>
-            </w:r>
-            <w:r>
-              <w:rPr>
-                <w:lang w:val="en-US"/>
-              </w:rPr>
-              <w:t>maximum productivity with fixed sum</w:t>
+            <w:tcW w:w="567" w:type="dxa"/>
+          </w:tcPr>
+          <w:p>
+            <w:pPr>
+              <w:rPr>
+                <w:lang w:val="en-US"/>
+              </w:rPr>
+            </w:pPr>
+            <w:r>
+              <w:rPr>
+                <w:lang w:val="en-US"/>
+              </w:rPr>
+              <w:t>B</w:t>
+            </w:r>
+            <w:r>
+              <w:t>1</w:t>
+            </w:r>
+          </w:p>
+        </w:tc>
+        <w:tc>
+          <w:tcPr>
+            <w:tcW w:w="1277" w:type="dxa"/>
+          </w:tcPr>
+          <w:p>
+            <w:r>
+              <w:rPr>
+                <w:lang w:val="en-US"/>
+              </w:rPr>
+              <w:t>High</w:t>
+            </w:r>
+          </w:p>
+        </w:tc>
+        <w:tc>
+          <w:tcPr>
+            <w:tcW w:w="1275" w:type="dxa"/>
+          </w:tcPr>
+          <w:p>
+            <w:pPr>
+              <w:rPr>
+                <w:lang w:val="en-US"/>
+              </w:rPr>
+            </w:pPr>
+            <w:r>
+              <w:rPr>
+                <w:lang w:val="en-US"/>
+              </w:rPr>
+              <w:t>REQ-7</w:t>
+            </w:r>
+          </w:p>
+        </w:tc>
+        <w:tc>
+          <w:tcPr>
+            <w:tcW w:w="3544" w:type="dxa"/>
+          </w:tcPr>
+          <w:p>
+            <w:pPr>
+              <w:rPr>
+                <w:b/>
+                <w:lang w:val="en-US"/>
+              </w:rPr>
+            </w:pPr>
+            <w:r>
+              <w:rPr>
+                <w:b/>
+                <w:lang w:val="en-US"/>
+              </w:rPr>
+              <w:t xml:space="preserve">Enter sum more for given productivity </w:t>
+            </w:r>
+          </w:p>
+          <w:p>
+            <w:pPr>
+              <w:rPr>
+                <w:lang w:val="en-US"/>
+              </w:rPr>
+            </w:pPr>
+            <w:r>
+              <w:rPr>
+                <w:lang w:val="en-US"/>
+              </w:rPr>
+              <w:t>1.</w:t>
+            </w:r>
+            <w:r>
+              <w:rPr>
+                <w:lang w:val="en-US"/>
+              </w:rPr>
+              <w:t>Input sum:</w:t>
+            </w:r>
+            <w:r>
+              <w:rPr>
+                <w:lang w:val="en-US"/>
+              </w:rPr>
+              <w:t xml:space="preserve"> </w:t>
+            </w:r>
+          </w:p>
+          <w:p>
+            <w:pPr>
+              <w:rPr>
+                <w:lang w:val="en-US"/>
+              </w:rPr>
+            </w:pPr>
+            <w:r>
+              <w:rPr>
+                <w:lang w:val="en-US"/>
+              </w:rPr>
+              <w:t xml:space="preserve">   </w:t>
+            </w:r>
+            <w:r>
+              <w:rPr>
+                <w:lang w:val="en-US"/>
+              </w:rPr>
+              <w:t>90</w:t>
+            </w:r>
+            <w:r>
+              <w:rPr>
+                <w:lang w:val="en-US"/>
+              </w:rPr>
+              <w:t>0</w:t>
+            </w:r>
+          </w:p>
+          <w:p>
+            <w:pPr>
+              <w:rPr>
+                <w:lang w:val="en-US"/>
+              </w:rPr>
+            </w:pPr>
+            <w:r>
+              <w:rPr>
+                <w:lang w:val="en-US"/>
+              </w:rPr>
+              <w:t>2.</w:t>
+            </w:r>
+            <w:r>
+              <w:rPr>
+                <w:lang w:val="en-US"/>
+              </w:rPr>
+              <w:t>Input productivity:</w:t>
+            </w:r>
+          </w:p>
+          <w:p>
+            <w:pPr>
+              <w:rPr>
+                <w:lang w:val="en-US"/>
+              </w:rPr>
+            </w:pPr>
+            <w:r>
+              <w:rPr>
+                <w:lang w:val="en-US"/>
+              </w:rPr>
+              <w:t xml:space="preserve"> </w:t>
+            </w:r>
+            <w:r>
+              <w:rPr>
+                <w:lang w:val="en-US"/>
+              </w:rPr>
+              <w:t xml:space="preserve">  1</w:t>
+            </w:r>
+          </w:p>
+          <w:p>
+            <w:pPr>
+              <w:rPr>
+                <w:lang w:val="en-US"/>
+              </w:rPr>
+            </w:pPr>
+            <w:r>
+              <w:rPr>
+                <w:lang w:val="en-US"/>
+              </w:rPr>
+              <w:t xml:space="preserve">3. </w:t>
+            </w:r>
+            <w:r>
+              <w:rPr>
+                <w:lang w:val="en-US"/>
+              </w:rPr>
+              <w:t>Input criterion:</w:t>
+            </w:r>
+            <w:r>
+              <w:rPr>
+                <w:lang w:val="en-US"/>
+              </w:rPr>
+              <w:t xml:space="preserve"> </w:t>
+            </w:r>
+          </w:p>
+          <w:p>
+            <w:pPr>
+              <w:rPr>
+                <w:lang w:val="en-US"/>
+              </w:rPr>
+            </w:pPr>
+            <w:proofErr w:type="spellStart"/>
+            <w:r>
+              <w:rPr>
+                <w:lang w:val="en-US"/>
+              </w:rPr>
+              <w:t>MaxProductivity</w:t>
+            </w:r>
+            <w:proofErr w:type="spellEnd"/>
+          </w:p>
+        </w:tc>
+        <w:tc>
+          <w:tcPr>
+            <w:tcW w:w="3119" w:type="dxa"/>
+          </w:tcPr>
+          <w:p>
+            <w:pPr>
+              <w:rPr>
+                <w:lang w:val="en-US"/>
+              </w:rPr>
+            </w:pPr>
+            <w:r>
+              <w:t>1.</w:t>
+            </w:r>
+            <w:r>
+              <w:rPr>
+                <w:lang w:val="en-US"/>
+              </w:rPr>
+              <w:t>Output:</w:t>
+            </w:r>
+          </w:p>
+          <w:p>
+            <w:pPr>
+              <w:rPr>
+                <w:lang w:val="en-US"/>
+              </w:rPr>
+            </w:pPr>
+            <w:r>
+              <w:rPr>
+                <w:lang w:val="en-US"/>
+              </w:rPr>
+              <w:t>Middle 1</w:t>
             </w:r>
           </w:p>
         </w:tc>
@@ -2044,11 +2353,6 @@
             <w:tcW w:w="567" w:type="dxa"/>
           </w:tcPr>
           <w:p>
-            <w:pPr>
-              <w:rPr>
-                <w:lang w:val="en-US"/>
-              </w:rPr>
-            </w:pPr>
             <w:r>
               <w:rPr>
                 <w:lang w:val="en-US"/>
@@ -2056,7 +2360,7 @@
               <w:t>B</w:t>
             </w:r>
             <w:r>
-              <w:t>1</w:t>
+              <w:t>2</w:t>
             </w:r>
           </w:p>
         </w:tc>
@@ -2077,42 +2381,23 @@
           <w:tcPr>
             <w:tcW w:w="1275" w:type="dxa"/>
           </w:tcPr>
-          <w:p/>
-        </w:tc>
-        <w:tc>
-          <w:tcPr>
-            <w:tcW w:w="1276" w:type="dxa"/>
-          </w:tcPr>
-          <w:p>
-            <w:r>
-              <w:rPr>
-                <w:lang w:val="en-US"/>
-              </w:rPr>
-              <w:t>DEV-5</w:t>
-            </w:r>
-          </w:p>
-        </w:tc>
-        <w:tc>
-          <w:tcPr>
-            <w:tcW w:w="992" w:type="dxa"/>
-          </w:tcPr>
-          <w:p>
-            <w:pPr>
-              <w:rPr>
-                <w:lang w:val="en-US"/>
-              </w:rPr>
-            </w:pPr>
-            <w:r>
-              <w:rPr>
-                <w:lang w:val="en-US"/>
-              </w:rPr>
-              <w:t>-</w:t>
-            </w:r>
-          </w:p>
-        </w:tc>
-        <w:tc>
-          <w:tcPr>
-            <w:tcW w:w="2552" w:type="dxa"/>
+          <w:p>
+            <w:pPr>
+              <w:rPr>
+                <w:lang w:val="en-US"/>
+              </w:rPr>
+            </w:pPr>
+            <w:r>
+              <w:rPr>
+                <w:lang w:val="en-US"/>
+              </w:rPr>
+              <w:t>REQ-6</w:t>
+            </w:r>
+          </w:p>
+        </w:tc>
+        <w:tc>
+          <w:tcPr>
+            <w:tcW w:w="3544" w:type="dxa"/>
           </w:tcPr>
           <w:p>
             <w:pPr>
@@ -2126,28 +2411,133 @@
                 <w:b/>
                 <w:lang w:val="en-US"/>
               </w:rPr>
-              <w:t xml:space="preserve">Enter sum more for given productivity </w:t>
-            </w:r>
-          </w:p>
-          <w:p>
-            <w:pPr>
-              <w:rPr>
-                <w:lang w:val="en-US"/>
-              </w:rPr>
-            </w:pPr>
-            <w:r>
-              <w:rPr>
-                <w:lang w:val="en-US"/>
-              </w:rPr>
-              <w:lastRenderedPageBreak/>
+              <w:t>Enter</w:t>
+            </w:r>
+            <w:r>
+              <w:rPr>
+                <w:b/>
+                <w:lang w:val="en-US"/>
+              </w:rPr>
+              <w:t xml:space="preserve"> </w:t>
+            </w:r>
+            <w:r>
+              <w:rPr>
+                <w:b/>
+                <w:lang w:val="en-US"/>
+              </w:rPr>
+              <w:t>sum</w:t>
+            </w:r>
+            <w:r>
+              <w:rPr>
+                <w:b/>
+                <w:lang w:val="en-US"/>
+              </w:rPr>
+              <w:t xml:space="preserve"> </w:t>
+            </w:r>
+            <w:r>
+              <w:rPr>
+                <w:b/>
+                <w:lang w:val="en-US"/>
+              </w:rPr>
+              <w:t xml:space="preserve">insufficient for given productivity </w:t>
+            </w:r>
+          </w:p>
+          <w:p>
+            <w:pPr>
+              <w:rPr>
+                <w:lang w:val="en-US"/>
+              </w:rPr>
+            </w:pPr>
+            <w:r>
+              <w:rPr>
+                <w:lang w:val="en-US"/>
+              </w:rPr>
               <w:t>1.</w:t>
             </w:r>
             <w:r>
               <w:rPr>
                 <w:lang w:val="en-US"/>
               </w:rPr>
-              <w:t>Input sum:</w:t>
-            </w:r>
+              <w:t>Jnput sum:</w:t>
+            </w:r>
+          </w:p>
+          <w:p>
+            <w:pPr>
+              <w:rPr>
+                <w:lang w:val="en-US"/>
+              </w:rPr>
+            </w:pPr>
+            <w:r>
+              <w:rPr>
+                <w:lang w:val="en-US"/>
+              </w:rPr>
+              <w:t xml:space="preserve"> 1000</w:t>
+            </w:r>
+          </w:p>
+          <w:p>
+            <w:pPr>
+              <w:rPr>
+                <w:lang w:val="en-US"/>
+              </w:rPr>
+            </w:pPr>
+            <w:r>
+              <w:rPr>
+                <w:lang w:val="en-US"/>
+              </w:rPr>
+              <w:t>2.</w:t>
+            </w:r>
+            <w:r>
+              <w:rPr>
+                <w:lang w:val="en-US"/>
+              </w:rPr>
+              <w:t>Input productivity:</w:t>
+            </w:r>
+          </w:p>
+          <w:p>
+            <w:pPr>
+              <w:rPr>
+                <w:lang w:val="en-US"/>
+              </w:rPr>
+            </w:pPr>
+            <w:r>
+              <w:rPr>
+                <w:lang w:val="en-US"/>
+              </w:rPr>
+              <w:t>4</w:t>
+            </w:r>
+          </w:p>
+          <w:p>
+            <w:pPr>
+              <w:rPr>
+                <w:lang w:val="en-US"/>
+              </w:rPr>
+            </w:pPr>
+            <w:r>
+              <w:rPr>
+                <w:lang w:val="en-US"/>
+              </w:rPr>
+              <w:t>3</w:t>
+            </w:r>
+            <w:r>
+              <w:rPr>
+                <w:lang w:val="en-US"/>
+              </w:rPr>
+              <w:t xml:space="preserve">. </w:t>
+            </w:r>
+            <w:r>
+              <w:rPr>
+                <w:lang w:val="en-US"/>
+              </w:rPr>
+              <w:t xml:space="preserve">Input </w:t>
+            </w:r>
+            <w:proofErr w:type="gramStart"/>
+            <w:r>
+              <w:rPr>
+                <w:lang w:val="en-US"/>
+              </w:rPr>
+              <w:t>criterion :</w:t>
+            </w:r>
+            <w:proofErr w:type="gramEnd"/>
             <w:r>
               <w:rPr>
                 <w:lang w:val="en-US"/>
@@ -2161,136 +2551,120 @@
                 <w:lang w:val="en-US"/>
               </w:rPr>
             </w:pPr>
-            <w:r>
-              <w:rPr>
-                <w:lang w:val="en-US"/>
-              </w:rPr>
-              <w:t>9000</w:t>
-            </w:r>
-          </w:p>
-          <w:p>
-            <w:pPr>
-              <w:rPr>
-                <w:lang w:val="en-US"/>
-              </w:rPr>
-            </w:pPr>
-            <w:r>
-              <w:rPr>
-                <w:lang w:val="en-US"/>
-              </w:rPr>
-              <w:t>2.</w:t>
-            </w:r>
-            <w:r>
-              <w:rPr>
-                <w:lang w:val="en-US"/>
-              </w:rPr>
-              <w:t>Input productivity:</w:t>
-            </w:r>
-          </w:p>
-          <w:p>
-            <w:pPr>
-              <w:rPr>
-                <w:lang w:val="en-US"/>
-              </w:rPr>
-            </w:pPr>
+            <w:proofErr w:type="spellStart"/>
+            <w:r>
+              <w:rPr>
+                <w:lang w:val="en-US"/>
+              </w:rPr>
+              <w:t>MaxProductivity</w:t>
+            </w:r>
+            <w:proofErr w:type="spellEnd"/>
             <w:r>
               <w:rPr>
                 <w:lang w:val="en-US"/>
               </w:rPr>
               <w:t xml:space="preserve"> </w:t>
             </w:r>
-            <w:r>
-              <w:rPr>
-                <w:lang w:val="en-US"/>
-              </w:rPr>
-              <w:t>1</w:t>
-            </w:r>
-          </w:p>
-          <w:p>
-            <w:pPr>
-              <w:rPr>
-                <w:lang w:val="en-US"/>
-              </w:rPr>
-            </w:pPr>
-            <w:r>
-              <w:rPr>
-                <w:lang w:val="en-US"/>
-              </w:rPr>
-              <w:t xml:space="preserve">3. </w:t>
-            </w:r>
-            <w:r>
-              <w:rPr>
-                <w:lang w:val="en-US"/>
-              </w:rPr>
-              <w:t xml:space="preserve">Input </w:t>
-            </w:r>
-            <w:r>
-              <w:rPr>
-                <w:lang w:val="en-US"/>
-              </w:rPr>
-              <w:t xml:space="preserve">criterion </w:t>
-            </w:r>
-            <w:r>
-              <w:rPr>
-                <w:lang w:val="en-US"/>
-              </w:rPr>
+          </w:p>
+        </w:tc>
+        <w:tc>
+          <w:tcPr>
+            <w:tcW w:w="3119" w:type="dxa"/>
+          </w:tcPr>
+          <w:p>
+            <w:r>
+              <w:t>1.</w:t>
+            </w:r>
+            <w:r>
+              <w:rPr>
+                <w:lang w:val="en-US"/>
+              </w:rPr>
+              <w:t>Output</w:t>
+            </w:r>
+            <w:r>
               <w:t>:</w:t>
             </w:r>
-            <w:r>
-              <w:rPr>
-                <w:lang w:val="en-US"/>
-              </w:rPr>
-              <w:t xml:space="preserve"> </w:t>
-            </w:r>
-            <w:proofErr w:type="spellStart"/>
-            <w:r>
-              <w:rPr>
-                <w:lang w:val="en-US"/>
-              </w:rPr>
-              <w:t>maxProductivity</w:t>
-            </w:r>
-            <w:proofErr w:type="spellEnd"/>
-          </w:p>
-        </w:tc>
-        <w:tc>
-          <w:tcPr>
-            <w:tcW w:w="2262" w:type="dxa"/>
-          </w:tcPr>
-          <w:p>
-            <w:pPr>
-              <w:rPr>
-                <w:lang w:val="en-US"/>
-              </w:rPr>
-            </w:pPr>
-            <w:r>
-              <w:lastRenderedPageBreak/>
-              <w:t>1.</w:t>
-            </w:r>
-            <w:r>
-              <w:rPr>
-                <w:lang w:val="en-US"/>
-              </w:rPr>
-              <w:t>Output</w:t>
-            </w:r>
-            <w:r>
-              <w:rPr>
-                <w:lang w:val="en-US"/>
-              </w:rPr>
-              <w:t>:</w:t>
-            </w:r>
-          </w:p>
-          <w:p>
-            <w:pPr>
-              <w:rPr>
-                <w:lang w:val="en-US"/>
-              </w:rPr>
-            </w:pPr>
-            <w:r>
-              <w:rPr>
-                <w:lang w:val="en-US"/>
-              </w:rPr>
-              <w:t>Middle 1</w:t>
-            </w:r>
+          </w:p>
+          <w:p>
+            <w:pPr>
+              <w:rPr>
+                <w:lang w:val="en-US"/>
+              </w:rPr>
+            </w:pPr>
+            <w:r>
+              <w:rPr>
+                <w:lang w:val="en-US"/>
+              </w:rPr>
+              <w:t xml:space="preserve">This sum is </w:t>
+            </w:r>
+            <w:r>
+              <w:rPr>
+                <w:lang w:val="en-US"/>
+              </w:rPr>
+              <w:t xml:space="preserve">insufficient </w:t>
+            </w:r>
+            <w:proofErr w:type="gramStart"/>
+            <w:r>
+              <w:rPr>
+                <w:lang w:val="en-US"/>
+              </w:rPr>
+              <w:t>to  input</w:t>
+            </w:r>
+            <w:proofErr w:type="gramEnd"/>
+            <w:r>
+              <w:rPr>
+                <w:lang w:val="en-US"/>
+              </w:rPr>
+              <w:t xml:space="preserve"> productivity </w:t>
+            </w:r>
+          </w:p>
+          <w:p>
+            <w:pPr>
+              <w:rPr>
+                <w:lang w:val="en-US"/>
+              </w:rPr>
+            </w:pPr>
+            <w:r>
+              <w:rPr>
+                <w:lang w:val="en-US"/>
+              </w:rPr>
+              <w:t xml:space="preserve">Max productivity for this </w:t>
+            </w:r>
+            <w:proofErr w:type="gramStart"/>
+            <w:r>
+              <w:rPr>
+                <w:lang w:val="en-US"/>
+              </w:rPr>
+              <w:t>sum  -</w:t>
+            </w:r>
+            <w:proofErr w:type="gramEnd"/>
+            <w:r>
+              <w:rPr>
+                <w:lang w:val="en-US"/>
+              </w:rPr>
+              <w:t xml:space="preserve"> 3</w:t>
+            </w:r>
+          </w:p>
+          <w:p>
+            <w:pPr>
+              <w:rPr>
+                <w:lang w:val="en-US"/>
+              </w:rPr>
+            </w:pPr>
+            <w:r>
+              <w:rPr>
+                <w:lang w:val="en-US"/>
+              </w:rPr>
+              <w:t>Senior 1</w:t>
+            </w:r>
+          </w:p>
+          <w:p>
+            <w:pPr>
+              <w:pStyle w:val="a5"/>
+              <w:rPr>
+                <w:lang w:val="en-US"/>
+              </w:rPr>
+            </w:pPr>
           </w:p>
         </w:tc>
       </w:tr>
@@ -2301,14 +2675,7 @@
           </w:tcPr>
           <w:p>
             <w:r>
-              <w:rPr>
-                <w:lang w:val="en-US"/>
-              </w:rPr>
-              <w:lastRenderedPageBreak/>
-              <w:t>B</w:t>
-            </w:r>
-            <w:r>
-              <w:t>2</w:t>
+              <w:t>С1</w:t>
             </w:r>
           </w:p>
         </w:tc>
@@ -2329,42 +2696,18 @@
           <w:tcPr>
             <w:tcW w:w="1275" w:type="dxa"/>
           </w:tcPr>
-          <w:p/>
-        </w:tc>
-        <w:tc>
-          <w:tcPr>
-            <w:tcW w:w="1276" w:type="dxa"/>
-          </w:tcPr>
-          <w:p>
-            <w:r>
-              <w:rPr>
-                <w:lang w:val="en-US"/>
-              </w:rPr>
-              <w:t>DEV-5</w:t>
-            </w:r>
-          </w:p>
-        </w:tc>
-        <w:tc>
-          <w:tcPr>
-            <w:tcW w:w="992" w:type="dxa"/>
-          </w:tcPr>
-          <w:p>
-            <w:pPr>
-              <w:rPr>
-                <w:lang w:val="en-US"/>
-              </w:rPr>
-            </w:pPr>
-            <w:r>
-              <w:rPr>
-                <w:lang w:val="en-US"/>
-              </w:rPr>
-              <w:t>-</w:t>
-            </w:r>
-          </w:p>
-        </w:tc>
-        <w:tc>
-          <w:tcPr>
-            <w:tcW w:w="2552" w:type="dxa"/>
+          <w:p>
+            <w:r>
+              <w:rPr>
+                <w:lang w:val="en-US"/>
+              </w:rPr>
+              <w:t>REQ-6</w:t>
+            </w:r>
+          </w:p>
+        </w:tc>
+        <w:tc>
+          <w:tcPr>
+            <w:tcW w:w="3544" w:type="dxa"/>
           </w:tcPr>
           <w:p>
             <w:pPr>
@@ -2406,103 +2749,123 @@
                 <w:b/>
                 <w:lang w:val="en-US"/>
               </w:rPr>
-              <w:t xml:space="preserve">insufficient for given productivity </w:t>
-            </w:r>
-          </w:p>
-          <w:p>
-            <w:pPr>
-              <w:rPr>
-                <w:lang w:val="en-US"/>
-              </w:rPr>
-            </w:pPr>
-            <w:r>
+              <w:t>insufficient for given productivity</w:t>
+            </w:r>
+          </w:p>
+          <w:p>
+            <w:pPr>
+              <w:rPr>
+                <w:lang w:val="en-US"/>
+              </w:rPr>
+            </w:pPr>
+            <w:r>
+              <w:rPr>
+                <w:lang w:val="en-US"/>
+              </w:rPr>
               <w:t>1.</w:t>
             </w:r>
+            <w:r>
+              <w:rPr>
+                <w:lang w:val="en-US"/>
+              </w:rPr>
+              <w:t>Input sum:</w:t>
+            </w:r>
+            <w:r>
+              <w:rPr>
+                <w:lang w:val="en-US"/>
+              </w:rPr>
+              <w:t xml:space="preserve"> </w:t>
+            </w:r>
+          </w:p>
+          <w:p>
+            <w:pPr>
+              <w:rPr>
+                <w:lang w:val="en-US"/>
+              </w:rPr>
+            </w:pPr>
+            <w:r>
+              <w:rPr>
+                <w:lang w:val="en-US"/>
+              </w:rPr>
+              <w:t>1000</w:t>
+            </w:r>
+          </w:p>
+          <w:p>
+            <w:pPr>
+              <w:rPr>
+                <w:lang w:val="en-US"/>
+              </w:rPr>
+            </w:pPr>
+            <w:r>
+              <w:rPr>
+                <w:lang w:val="en-US"/>
+              </w:rPr>
+              <w:t>2.</w:t>
+            </w:r>
+            <w:r>
+              <w:rPr>
+                <w:lang w:val="en-US"/>
+              </w:rPr>
+              <w:t>Input productivity:</w:t>
+            </w:r>
+          </w:p>
+          <w:p>
+            <w:pPr>
+              <w:rPr>
+                <w:lang w:val="en-US"/>
+              </w:rPr>
+            </w:pPr>
+            <w:r>
+              <w:rPr>
+                <w:lang w:val="en-US"/>
+              </w:rPr>
+              <w:t xml:space="preserve"> </w:t>
+            </w:r>
+            <w:r>
+              <w:rPr>
+                <w:lang w:val="en-US"/>
+              </w:rPr>
+              <w:t>7</w:t>
+            </w:r>
+          </w:p>
+          <w:p>
+            <w:pPr>
+              <w:rPr>
+                <w:lang w:val="en-US"/>
+              </w:rPr>
+            </w:pPr>
+            <w:r>
+              <w:rPr>
+                <w:lang w:val="en-US"/>
+              </w:rPr>
+              <w:t>3.Input criterion:</w:t>
+            </w:r>
+          </w:p>
+          <w:p>
+            <w:pPr>
+              <w:rPr>
+                <w:lang w:val="en-US"/>
+              </w:rPr>
+            </w:pPr>
+            <w:r>
+              <w:rPr>
+                <w:lang w:val="en-US"/>
+              </w:rPr>
+              <w:t xml:space="preserve"> </w:t>
+            </w:r>
             <w:proofErr w:type="spellStart"/>
             <w:r>
               <w:rPr>
                 <w:lang w:val="en-US"/>
               </w:rPr>
-              <w:t>Jnput</w:t>
+              <w:t>MinCost</w:t>
             </w:r>
             <w:proofErr w:type="spellEnd"/>
-            <w:r>
-              <w:rPr>
-                <w:lang w:val="en-US"/>
-              </w:rPr>
-              <w:t xml:space="preserve"> sum:</w:t>
-            </w:r>
-          </w:p>
-          <w:p>
-            <w:r>
-              <w:t xml:space="preserve"> 1000</w:t>
-            </w:r>
-          </w:p>
-          <w:p>
-            <w:pPr>
-              <w:rPr>
-                <w:lang w:val="en-US"/>
-              </w:rPr>
-            </w:pPr>
-            <w:r>
-              <w:t>2</w:t>
-            </w:r>
-            <w:r>
-              <w:t>.</w:t>
-            </w:r>
-            <w:r>
-              <w:rPr>
-                <w:lang w:val="en-US"/>
-              </w:rPr>
-              <w:t>Input productivity:</w:t>
-            </w:r>
-          </w:p>
-          <w:p>
-            <w:r>
-              <w:t>4</w:t>
-            </w:r>
-          </w:p>
-          <w:p>
-            <w:r>
-              <w:rPr>
-                <w:lang w:val="en-US"/>
-              </w:rPr>
-              <w:t>3</w:t>
-            </w:r>
-            <w:r>
-              <w:rPr>
-                <w:lang w:val="en-US"/>
-              </w:rPr>
-              <w:t xml:space="preserve">. </w:t>
-            </w:r>
-            <w:r>
-              <w:rPr>
-                <w:lang w:val="en-US"/>
-              </w:rPr>
-              <w:t>Input criterion :</w:t>
-            </w:r>
-            <w:r>
-              <w:rPr>
-                <w:lang w:val="en-US"/>
-              </w:rPr>
-              <w:t xml:space="preserve"> </w:t>
-            </w:r>
-            <w:proofErr w:type="spellStart"/>
-            <w:r>
-              <w:rPr>
-                <w:lang w:val="en-US"/>
-              </w:rPr>
-              <w:t>maxProductivity</w:t>
-            </w:r>
-            <w:proofErr w:type="spellEnd"/>
-            <w:r>
-              <w:t xml:space="preserve"> </w:t>
-            </w:r>
-          </w:p>
-        </w:tc>
-        <w:tc>
-          <w:tcPr>
-            <w:tcW w:w="2262" w:type="dxa"/>
+          </w:p>
+        </w:tc>
+        <w:tc>
+          <w:tcPr>
+            <w:tcW w:w="3119" w:type="dxa"/>
           </w:tcPr>
           <w:p>
             <w:r>
@@ -2593,7 +2956,6 @@
           </w:p>
           <w:p>
             <w:pPr>
-              <w:pStyle w:val="a5"/>
               <w:rPr>
                 <w:lang w:val="en-US"/>
               </w:rPr>
@@ -2604,21 +2966,206 @@
       <w:tr>
         <w:tc>
           <w:tcPr>
-            <w:tcW w:w="10201" w:type="dxa"/>
-            <w:gridSpan w:val="7"/>
-          </w:tcPr>
-          <w:p>
-            <w:pPr>
-              <w:jc w:val="center"/>
-              <w:rPr>
-                <w:lang w:val="en-US"/>
-              </w:rPr>
-            </w:pPr>
-            <w:r>
-              <w:rPr>
-                <w:lang w:val="en-US"/>
-              </w:rPr>
-              <w:t>Checking criterion of minimum cost with fixed productivity</w:t>
+            <w:tcW w:w="567" w:type="dxa"/>
+          </w:tcPr>
+          <w:p>
+            <w:r>
+              <w:t>С2</w:t>
+            </w:r>
+          </w:p>
+        </w:tc>
+        <w:tc>
+          <w:tcPr>
+            <w:tcW w:w="1277" w:type="dxa"/>
+          </w:tcPr>
+          <w:p>
+            <w:pPr>
+              <w:rPr>
+                <w:lang w:val="en-US"/>
+              </w:rPr>
+            </w:pPr>
+            <w:r>
+              <w:rPr>
+                <w:lang w:val="en-US"/>
+              </w:rPr>
+              <w:t>High</w:t>
+            </w:r>
+          </w:p>
+        </w:tc>
+        <w:tc>
+          <w:tcPr>
+            <w:tcW w:w="1275" w:type="dxa"/>
+          </w:tcPr>
+          <w:p>
+            <w:pPr>
+              <w:rPr>
+                <w:lang w:val="en-US"/>
+              </w:rPr>
+            </w:pPr>
+            <w:r>
+              <w:rPr>
+                <w:lang w:val="en-US"/>
+              </w:rPr>
+              <w:t>REQ-8</w:t>
+            </w:r>
+          </w:p>
+        </w:tc>
+        <w:tc>
+          <w:tcPr>
+            <w:tcW w:w="3544" w:type="dxa"/>
+          </w:tcPr>
+          <w:p>
+            <w:pPr>
+              <w:rPr>
+                <w:b/>
+                <w:lang w:val="en-US"/>
+              </w:rPr>
+            </w:pPr>
+            <w:r>
+              <w:rPr>
+                <w:b/>
+                <w:lang w:val="en-US"/>
+              </w:rPr>
+              <w:t xml:space="preserve">Enter sum more for given productivity </w:t>
+            </w:r>
+          </w:p>
+          <w:p>
+            <w:pPr>
+              <w:rPr>
+                <w:lang w:val="en-US"/>
+              </w:rPr>
+            </w:pPr>
+            <w:r>
+              <w:rPr>
+                <w:lang w:val="en-US"/>
+              </w:rPr>
+              <w:t>1.</w:t>
+            </w:r>
+            <w:r>
+              <w:rPr>
+                <w:lang w:val="en-US"/>
+              </w:rPr>
+              <w:t>Input sum:</w:t>
+            </w:r>
+            <w:r>
+              <w:rPr>
+                <w:lang w:val="en-US"/>
+              </w:rPr>
+              <w:t xml:space="preserve"> </w:t>
+            </w:r>
+          </w:p>
+          <w:p>
+            <w:pPr>
+              <w:rPr>
+                <w:lang w:val="en-US"/>
+              </w:rPr>
+            </w:pPr>
+            <w:r>
+              <w:rPr>
+                <w:lang w:val="en-US"/>
+              </w:rPr>
+              <w:t>1000</w:t>
+            </w:r>
+          </w:p>
+          <w:p>
+            <w:pPr>
+              <w:rPr>
+                <w:lang w:val="en-US"/>
+              </w:rPr>
+            </w:pPr>
+            <w:r>
+              <w:rPr>
+                <w:lang w:val="en-US"/>
+              </w:rPr>
+              <w:t>2.</w:t>
+            </w:r>
+            <w:r>
+              <w:rPr>
+                <w:lang w:val="en-US"/>
+              </w:rPr>
+              <w:t>Input productivity:</w:t>
+            </w:r>
+          </w:p>
+          <w:p>
+            <w:pPr>
+              <w:rPr>
+                <w:lang w:val="en-US"/>
+              </w:rPr>
+            </w:pPr>
+            <w:r>
+              <w:rPr>
+                <w:lang w:val="en-US"/>
+              </w:rPr>
+              <w:t xml:space="preserve"> </w:t>
+            </w:r>
+            <w:r>
+              <w:rPr>
+                <w:lang w:val="en-US"/>
+              </w:rPr>
+              <w:t>1</w:t>
+            </w:r>
+          </w:p>
+          <w:p>
+            <w:pPr>
+              <w:rPr>
+                <w:lang w:val="en-US"/>
+              </w:rPr>
+            </w:pPr>
+            <w:r>
+              <w:rPr>
+                <w:lang w:val="en-US"/>
+              </w:rPr>
+              <w:t>3.Input criterion:</w:t>
+            </w:r>
+          </w:p>
+          <w:p>
+            <w:r>
+              <w:rPr>
+                <w:lang w:val="en-US"/>
+              </w:rPr>
+              <w:t xml:space="preserve"> </w:t>
+            </w:r>
+            <w:proofErr w:type="spellStart"/>
+            <w:r>
+              <w:rPr>
+                <w:lang w:val="en-US"/>
+              </w:rPr>
+              <w:t>MinCost</w:t>
+            </w:r>
+            <w:proofErr w:type="spellEnd"/>
+          </w:p>
+        </w:tc>
+        <w:tc>
+          <w:tcPr>
+            <w:tcW w:w="3119" w:type="dxa"/>
+          </w:tcPr>
+          <w:p>
+            <w:pPr>
+              <w:rPr>
+                <w:lang w:val="en-US"/>
+              </w:rPr>
+            </w:pPr>
+            <w:r>
+              <w:t>1.</w:t>
+            </w:r>
+            <w:r>
+              <w:rPr>
+                <w:lang w:val="en-US"/>
+              </w:rPr>
+              <w:t>Output:</w:t>
+            </w:r>
+          </w:p>
+          <w:p>
+            <w:pPr>
+              <w:rPr>
+                <w:lang w:val="en-US"/>
+              </w:rPr>
+            </w:pPr>
+            <w:r>
+              <w:rPr>
+                <w:lang w:val="en-US"/>
+              </w:rPr>
+              <w:t>Junior 1</w:t>
             </w:r>
           </w:p>
         </w:tc>
@@ -2630,7 +3177,13 @@
           </w:tcPr>
           <w:p>
             <w:r>
-              <w:t>С1</w:t>
+              <w:rPr>
+                <w:lang w:val="en-US"/>
+              </w:rPr>
+              <w:t>D</w:t>
+            </w:r>
+            <w:r>
+              <w:t>1</w:t>
             </w:r>
           </w:p>
         </w:tc>
@@ -2651,42 +3204,23 @@
           <w:tcPr>
             <w:tcW w:w="1275" w:type="dxa"/>
           </w:tcPr>
-          <w:p/>
-        </w:tc>
-        <w:tc>
-          <w:tcPr>
-            <w:tcW w:w="1276" w:type="dxa"/>
-          </w:tcPr>
-          <w:p>
-            <w:r>
-              <w:rPr>
-                <w:lang w:val="en-US"/>
-              </w:rPr>
-              <w:t>DEV-5</w:t>
-            </w:r>
-          </w:p>
-        </w:tc>
-        <w:tc>
-          <w:tcPr>
-            <w:tcW w:w="992" w:type="dxa"/>
-          </w:tcPr>
-          <w:p>
-            <w:pPr>
-              <w:rPr>
-                <w:lang w:val="en-US"/>
-              </w:rPr>
-            </w:pPr>
-            <w:r>
-              <w:rPr>
-                <w:lang w:val="en-US"/>
-              </w:rPr>
-              <w:t>-</w:t>
-            </w:r>
-          </w:p>
-        </w:tc>
-        <w:tc>
-          <w:tcPr>
-            <w:tcW w:w="2552" w:type="dxa"/>
+          <w:p>
+            <w:pPr>
+              <w:rPr>
+                <w:lang w:val="en-US"/>
+              </w:rPr>
+            </w:pPr>
+            <w:r>
+              <w:rPr>
+                <w:lang w:val="en-US"/>
+              </w:rPr>
+              <w:t>REQ-9</w:t>
+            </w:r>
+          </w:p>
+        </w:tc>
+        <w:tc>
+          <w:tcPr>
+            <w:tcW w:w="3544" w:type="dxa"/>
           </w:tcPr>
           <w:p>
             <w:pPr>
@@ -2700,161 +3234,117 @@
                 <w:b/>
                 <w:lang w:val="en-US"/>
               </w:rPr>
-              <w:t>Enter</w:t>
-            </w:r>
-            <w:r>
-              <w:rPr>
-                <w:b/>
+              <w:t xml:space="preserve">Enter sum more for given productivity </w:t>
+            </w:r>
+          </w:p>
+          <w:p>
+            <w:pPr>
+              <w:rPr>
+                <w:lang w:val="en-US"/>
+              </w:rPr>
+            </w:pPr>
+            <w:r>
+              <w:rPr>
+                <w:lang w:val="en-US"/>
+              </w:rPr>
+              <w:t>1.</w:t>
+            </w:r>
+            <w:r>
+              <w:rPr>
+                <w:lang w:val="en-US"/>
+              </w:rPr>
+              <w:t>Input sum:</w:t>
+            </w:r>
+          </w:p>
+          <w:p>
+            <w:pPr>
+              <w:rPr>
+                <w:lang w:val="en-US"/>
+              </w:rPr>
+            </w:pPr>
+            <w:r>
+              <w:rPr>
+                <w:lang w:val="en-US"/>
+              </w:rPr>
+              <w:t xml:space="preserve"> 1600</w:t>
+            </w:r>
+          </w:p>
+          <w:p>
+            <w:pPr>
+              <w:rPr>
+                <w:lang w:val="en-US"/>
+              </w:rPr>
+            </w:pPr>
+            <w:r>
+              <w:rPr>
+                <w:lang w:val="en-US"/>
+              </w:rPr>
+              <w:t>2.</w:t>
+            </w:r>
+            <w:r>
+              <w:rPr>
+                <w:lang w:val="en-US"/>
+              </w:rPr>
+              <w:t>Input productivity</w:t>
+            </w:r>
+          </w:p>
+          <w:p>
+            <w:pPr>
+              <w:rPr>
+                <w:lang w:val="en-US"/>
+              </w:rPr>
+            </w:pPr>
+            <w:r>
+              <w:rPr>
+                <w:lang w:val="en-US"/>
+              </w:rPr>
+              <w:t xml:space="preserve"> 4</w:t>
+            </w:r>
+          </w:p>
+          <w:p>
+            <w:pPr>
+              <w:rPr>
+                <w:lang w:val="en-US"/>
+              </w:rPr>
+            </w:pPr>
+            <w:r>
+              <w:rPr>
+                <w:lang w:val="en-US"/>
+              </w:rPr>
+              <w:t xml:space="preserve">3. </w:t>
+            </w:r>
+            <w:r>
+              <w:rPr>
+                <w:lang w:val="en-US"/>
+              </w:rPr>
+              <w:t>Input criterion:</w:t>
+            </w:r>
+            <w:r>
+              <w:rPr>
                 <w:lang w:val="en-US"/>
               </w:rPr>
               <w:t xml:space="preserve"> </w:t>
             </w:r>
-            <w:r>
-              <w:rPr>
-                <w:b/>
-                <w:lang w:val="en-US"/>
-              </w:rPr>
-              <w:t>sum</w:t>
-            </w:r>
-            <w:r>
-              <w:rPr>
-                <w:b/>
-                <w:lang w:val="en-US"/>
-              </w:rPr>
-              <w:t xml:space="preserve"> </w:t>
-            </w:r>
-            <w:r>
-              <w:rPr>
-                <w:b/>
-                <w:lang w:val="en-US"/>
-              </w:rPr>
-              <w:t>insufficient for given productivity</w:t>
-            </w:r>
-          </w:p>
-          <w:p>
-            <w:pPr>
-              <w:rPr>
-                <w:lang w:val="en-US"/>
-              </w:rPr>
-            </w:pPr>
-            <w:r>
-              <w:rPr>
-                <w:lang w:val="en-US"/>
-              </w:rPr>
-              <w:t>1.</w:t>
-            </w:r>
-            <w:r>
-              <w:rPr>
-                <w:lang w:val="en-US"/>
-              </w:rPr>
-              <w:t>Input sum:</w:t>
-            </w:r>
-            <w:r>
-              <w:rPr>
-                <w:lang w:val="en-US"/>
-              </w:rPr>
-              <w:t xml:space="preserve"> </w:t>
-            </w:r>
-          </w:p>
-          <w:p>
-            <w:pPr>
-              <w:rPr>
-                <w:lang w:val="en-US"/>
-              </w:rPr>
-            </w:pPr>
-            <w:r>
-              <w:rPr>
-                <w:lang w:val="en-US"/>
-              </w:rPr>
-              <w:t>1000</w:t>
-            </w:r>
-          </w:p>
-          <w:p>
-            <w:pPr>
-              <w:rPr>
-                <w:lang w:val="en-US"/>
-              </w:rPr>
-            </w:pPr>
-            <w:r>
-              <w:rPr>
-                <w:lang w:val="en-US"/>
-              </w:rPr>
-              <w:t>2.</w:t>
-            </w:r>
-            <w:r>
-              <w:rPr>
-                <w:lang w:val="en-US"/>
-              </w:rPr>
-              <w:t>Input productivity:</w:t>
-            </w:r>
-          </w:p>
-          <w:p>
-            <w:pPr>
-              <w:rPr>
-                <w:lang w:val="en-US"/>
-              </w:rPr>
-            </w:pPr>
-            <w:r>
-              <w:rPr>
-                <w:lang w:val="en-US"/>
-              </w:rPr>
-              <w:t xml:space="preserve"> </w:t>
-            </w:r>
-            <w:r>
-              <w:rPr>
-                <w:lang w:val="en-US"/>
-              </w:rPr>
-              <w:t>7</w:t>
-            </w:r>
-          </w:p>
-          <w:p>
-            <w:pPr>
-              <w:rPr>
-                <w:lang w:val="en-US"/>
-              </w:rPr>
-            </w:pPr>
-            <w:r>
-              <w:rPr>
-                <w:lang w:val="en-US"/>
-              </w:rPr>
-              <w:t>3.Input criterion:</w:t>
-            </w:r>
-          </w:p>
-          <w:p>
-            <w:pPr>
-              <w:rPr>
-                <w:lang w:val="en-US"/>
-              </w:rPr>
-            </w:pPr>
-            <w:r>
-              <w:rPr>
-                <w:lang w:val="en-US"/>
-              </w:rPr>
-              <w:t xml:space="preserve"> </w:t>
-            </w:r>
             <w:proofErr w:type="spellStart"/>
             <w:r>
               <w:rPr>
                 <w:lang w:val="en-US"/>
               </w:rPr>
-              <w:t>minCost</w:t>
+              <w:t>MinHightSkillWorkers</w:t>
             </w:r>
             <w:proofErr w:type="spellEnd"/>
           </w:p>
         </w:tc>
         <w:tc>
           <w:tcPr>
-            <w:tcW w:w="2262" w:type="dxa"/>
-          </w:tcPr>
-          <w:p>
-            <w:r>
-              <w:t>1.</w:t>
-            </w:r>
-            <w:r>
-              <w:rPr>
-                <w:lang w:val="en-US"/>
-              </w:rPr>
-              <w:t>Output</w:t>
+            <w:tcW w:w="3119" w:type="dxa"/>
+          </w:tcPr>
+          <w:p>
+            <w:r>
+              <w:rPr>
+                <w:lang w:val="en-US"/>
+              </w:rPr>
+              <w:t>1.Output</w:t>
             </w:r>
             <w:r>
               <w:t>:</w:t>
@@ -2870,75 +3360,8 @@
               <w:rPr>
                 <w:lang w:val="en-US"/>
               </w:rPr>
-              <w:t xml:space="preserve">This sum is </w:t>
-            </w:r>
-            <w:r>
-              <w:rPr>
-                <w:lang w:val="en-US"/>
-              </w:rPr>
-              <w:t xml:space="preserve">insufficient </w:t>
-            </w:r>
-            <w:proofErr w:type="gramStart"/>
-            <w:r>
-              <w:rPr>
-                <w:lang w:val="en-US"/>
-              </w:rPr>
-              <w:t>to  input</w:t>
-            </w:r>
-            <w:proofErr w:type="gramEnd"/>
-            <w:r>
-              <w:rPr>
-                <w:lang w:val="en-US"/>
-              </w:rPr>
-              <w:t xml:space="preserve"> productivity </w:t>
-            </w:r>
-          </w:p>
-          <w:p>
-            <w:pPr>
-              <w:rPr>
-                <w:lang w:val="en-US"/>
-              </w:rPr>
-            </w:pPr>
-            <w:r>
-              <w:rPr>
-                <w:lang w:val="en-US"/>
-              </w:rPr>
-              <w:t xml:space="preserve">Max productivity for this </w:t>
-            </w:r>
-            <w:proofErr w:type="gramStart"/>
-            <w:r>
-              <w:rPr>
-                <w:lang w:val="en-US"/>
-              </w:rPr>
-              <w:t>sum  -</w:t>
-            </w:r>
-            <w:proofErr w:type="gramEnd"/>
-            <w:r>
-              <w:rPr>
-                <w:lang w:val="en-US"/>
-              </w:rPr>
-              <w:t xml:space="preserve"> 3</w:t>
-            </w:r>
-          </w:p>
-          <w:p>
-            <w:pPr>
-              <w:rPr>
-                <w:lang w:val="en-US"/>
-              </w:rPr>
-            </w:pPr>
-            <w:r>
-              <w:rPr>
-                <w:lang w:val="en-US"/>
-              </w:rPr>
-              <w:t>Senior 1</w:t>
-            </w:r>
-          </w:p>
-          <w:p>
-            <w:pPr>
-              <w:rPr>
-                <w:lang w:val="en-US"/>
-              </w:rPr>
-            </w:pPr>
+              <w:t>Junior 4</w:t>
+            </w:r>
           </w:p>
         </w:tc>
       </w:tr>
@@ -2948,8 +3371,16 @@
             <w:tcW w:w="567" w:type="dxa"/>
           </w:tcPr>
           <w:p>
-            <w:r>
-              <w:t>С2</w:t>
+            <w:pPr>
+              <w:rPr>
+                <w:lang w:val="en-US"/>
+              </w:rPr>
+            </w:pPr>
+            <w:r>
+              <w:rPr>
+                <w:lang w:val="en-US"/>
+              </w:rPr>
+              <w:t>D2</w:t>
             </w:r>
           </w:p>
         </w:tc>
@@ -2958,11 +3389,6 @@
             <w:tcW w:w="1277" w:type="dxa"/>
           </w:tcPr>
           <w:p>
-            <w:pPr>
-              <w:rPr>
-                <w:lang w:val="en-US"/>
-              </w:rPr>
-            </w:pPr>
             <w:r>
               <w:rPr>
                 <w:lang w:val="en-US"/>
@@ -2975,42 +3401,18 @@
           <w:tcPr>
             <w:tcW w:w="1275" w:type="dxa"/>
           </w:tcPr>
-          <w:p/>
-        </w:tc>
-        <w:tc>
-          <w:tcPr>
-            <w:tcW w:w="1276" w:type="dxa"/>
-          </w:tcPr>
-          <w:p>
-            <w:r>
-              <w:rPr>
-                <w:lang w:val="en-US"/>
-              </w:rPr>
-              <w:t>DEV-5</w:t>
-            </w:r>
-          </w:p>
-        </w:tc>
-        <w:tc>
-          <w:tcPr>
-            <w:tcW w:w="992" w:type="dxa"/>
-          </w:tcPr>
-          <w:p>
-            <w:pPr>
-              <w:rPr>
-                <w:lang w:val="en-US"/>
-              </w:rPr>
-            </w:pPr>
-            <w:r>
-              <w:rPr>
-                <w:lang w:val="en-US"/>
-              </w:rPr>
-              <w:t>-</w:t>
-            </w:r>
-          </w:p>
-        </w:tc>
-        <w:tc>
-          <w:tcPr>
-            <w:tcW w:w="2552" w:type="dxa"/>
+          <w:p>
+            <w:r>
+              <w:rPr>
+                <w:lang w:val="en-US"/>
+              </w:rPr>
+              <w:t>REQ-6</w:t>
+            </w:r>
+          </w:p>
+        </w:tc>
+        <w:tc>
+          <w:tcPr>
+            <w:tcW w:w="3544" w:type="dxa"/>
           </w:tcPr>
           <w:p>
             <w:pPr>
@@ -3024,7 +3426,35 @@
                 <w:b/>
                 <w:lang w:val="en-US"/>
               </w:rPr>
-              <w:t xml:space="preserve">Enter sum more for given productivity </w:t>
+              <w:t>Enter</w:t>
+            </w:r>
+            <w:r>
+              <w:rPr>
+                <w:b/>
+                <w:lang w:val="en-US"/>
+              </w:rPr>
+              <w:t xml:space="preserve"> </w:t>
+            </w:r>
+            <w:r>
+              <w:rPr>
+                <w:b/>
+                <w:lang w:val="en-US"/>
+              </w:rPr>
+              <w:t>sum</w:t>
+            </w:r>
+            <w:r>
+              <w:rPr>
+                <w:b/>
+                <w:lang w:val="en-US"/>
+              </w:rPr>
+              <w:t xml:space="preserve"> </w:t>
+            </w:r>
+            <w:r>
+              <w:rPr>
+                <w:b/>
+                <w:lang w:val="en-US"/>
+              </w:rPr>
+              <w:t>insufficient for given productivity</w:t>
             </w:r>
           </w:p>
           <w:p>
@@ -3045,24 +3475,24 @@
               </w:rPr>
               <w:t>Input sum:</w:t>
             </w:r>
+          </w:p>
+          <w:p>
+            <w:pPr>
+              <w:rPr>
+                <w:lang w:val="en-US"/>
+              </w:rPr>
+            </w:pPr>
             <w:r>
               <w:rPr>
                 <w:lang w:val="en-US"/>
               </w:rPr>
               <w:t xml:space="preserve"> </w:t>
             </w:r>
-          </w:p>
-          <w:p>
-            <w:pPr>
-              <w:rPr>
-                <w:lang w:val="en-US"/>
-              </w:rPr>
-            </w:pPr>
-            <w:r>
-              <w:rPr>
-                <w:lang w:val="en-US"/>
-              </w:rPr>
-              <w:t>1000</w:t>
+            <w:r>
+              <w:rPr>
+                <w:lang w:val="en-US"/>
+              </w:rPr>
+              <w:t>900</w:t>
             </w:r>
           </w:p>
           <w:p>
@@ -3081,7 +3511,7 @@
               <w:rPr>
                 <w:lang w:val="en-US"/>
               </w:rPr>
-              <w:t>Input productivity:</w:t>
+              <w:t>Input productivity</w:t>
             </w:r>
           </w:p>
           <w:p>
@@ -3100,23 +3530,29 @@
               <w:rPr>
                 <w:lang w:val="en-US"/>
               </w:rPr>
-              <w:t>1</w:t>
-            </w:r>
-          </w:p>
-          <w:p>
-            <w:pPr>
-              <w:rPr>
-                <w:lang w:val="en-US"/>
-              </w:rPr>
-            </w:pPr>
-            <w:r>
-              <w:rPr>
-                <w:lang w:val="en-US"/>
-              </w:rPr>
-              <w:t>3.Input criterion:</w:t>
-            </w:r>
-          </w:p>
-          <w:p>
+              <w:t>3</w:t>
+            </w:r>
+          </w:p>
+          <w:p>
+            <w:pPr>
+              <w:rPr>
+                <w:b/>
+                <w:lang w:val="en-US"/>
+              </w:rPr>
+            </w:pPr>
+            <w:r>
+              <w:rPr>
+                <w:lang w:val="en-US"/>
+              </w:rPr>
+              <w:lastRenderedPageBreak/>
+              <w:t xml:space="preserve">3. </w:t>
+            </w:r>
+            <w:r>
+              <w:rPr>
+                <w:lang w:val="en-US"/>
+              </w:rPr>
+              <w:t>Input criterion:</w:t>
+            </w:r>
             <w:r>
               <w:rPr>
                 <w:lang w:val="en-US"/>
@@ -3128,42 +3564,42 @@
               <w:rPr>
                 <w:lang w:val="en-US"/>
               </w:rPr>
-              <w:t>minCost</w:t>
+              <w:t>MinHightSkillWorkers</w:t>
             </w:r>
             <w:proofErr w:type="spellEnd"/>
           </w:p>
-        </w:tc>
-        <w:tc>
-          <w:tcPr>
-            <w:tcW w:w="2262" w:type="dxa"/>
-          </w:tcPr>
-          <w:p>
-            <w:pPr>
-              <w:rPr>
-                <w:lang w:val="en-US"/>
-              </w:rPr>
-            </w:pPr>
-            <w:r>
-              <w:t>1.</w:t>
-            </w:r>
-            <w:r>
-              <w:rPr>
-                <w:lang w:val="en-US"/>
-              </w:rPr>
-              <w:t>Output:</w:t>
-            </w:r>
-          </w:p>
-          <w:p>
-            <w:pPr>
-              <w:rPr>
-                <w:lang w:val="en-US"/>
-              </w:rPr>
-            </w:pPr>
-            <w:r>
-              <w:rPr>
-                <w:lang w:val="en-US"/>
-              </w:rPr>
-              <w:t>Junior 1</w:t>
+          <w:p>
+            <w:pPr>
+              <w:rPr>
+                <w:lang w:val="en-US"/>
+              </w:rPr>
+            </w:pPr>
+          </w:p>
+        </w:tc>
+        <w:tc>
+          <w:tcPr>
+            <w:tcW w:w="3119" w:type="dxa"/>
+          </w:tcPr>
+          <w:p>
+            <w:r>
+              <w:rPr>
+                <w:lang w:val="en-US"/>
+              </w:rPr>
+              <w:lastRenderedPageBreak/>
+              <w:t>1.Output</w:t>
+            </w:r>
+          </w:p>
+          <w:p>
+            <w:pPr>
+              <w:rPr>
+                <w:lang w:val="en-US"/>
+              </w:rPr>
+            </w:pPr>
+            <w:r>
+              <w:rPr>
+                <w:lang w:val="en-US"/>
+              </w:rPr>
+              <w:t>Junior 2</w:t>
             </w:r>
           </w:p>
         </w:tc>
@@ -3171,41 +3607,20 @@
       <w:tr>
         <w:tc>
           <w:tcPr>
-            <w:tcW w:w="10201" w:type="dxa"/>
-            <w:gridSpan w:val="7"/>
-          </w:tcPr>
-          <w:p>
-            <w:pPr>
-              <w:jc w:val="center"/>
-              <w:rPr>
-                <w:lang w:val="en-US"/>
-              </w:rPr>
-            </w:pPr>
-            <w:r>
-              <w:rPr>
-                <w:rFonts w:ascii="Arial" w:hAnsi="Arial" w:cs="Arial"/>
-                <w:color w:val="000000"/>
-                <w:lang w:val="en-US"/>
-              </w:rPr>
-              <w:t xml:space="preserve">Checking criterion minimum amount of workers with qualification higher than Junior, productivity is fixed  </w:t>
-            </w:r>
-          </w:p>
-        </w:tc>
-      </w:tr>
-      <w:tr>
-        <w:tc>
-          <w:tcPr>
             <w:tcW w:w="567" w:type="dxa"/>
           </w:tcPr>
           <w:p>
-            <w:r>
-              <w:rPr>
-                <w:lang w:val="en-US"/>
-              </w:rPr>
-              <w:t>D</w:t>
-            </w:r>
-            <w:r>
-              <w:t>1</w:t>
+            <w:pPr>
+              <w:rPr>
+                <w:lang w:val="en-US"/>
+              </w:rPr>
+            </w:pPr>
+            <w:r>
+              <w:rPr>
+                <w:lang w:val="en-US"/>
+              </w:rPr>
+              <w:lastRenderedPageBreak/>
+              <w:t>D3</w:t>
             </w:r>
           </w:p>
         </w:tc>
@@ -3226,42 +3641,23 @@
           <w:tcPr>
             <w:tcW w:w="1275" w:type="dxa"/>
           </w:tcPr>
-          <w:p/>
-        </w:tc>
-        <w:tc>
-          <w:tcPr>
-            <w:tcW w:w="1276" w:type="dxa"/>
-          </w:tcPr>
-          <w:p>
-            <w:r>
-              <w:rPr>
-                <w:lang w:val="en-US"/>
-              </w:rPr>
-              <w:t>DEV-5</w:t>
-            </w:r>
-          </w:p>
-        </w:tc>
-        <w:tc>
-          <w:tcPr>
-            <w:tcW w:w="992" w:type="dxa"/>
-          </w:tcPr>
-          <w:p>
-            <w:pPr>
-              <w:rPr>
-                <w:lang w:val="en-US"/>
-              </w:rPr>
-            </w:pPr>
-            <w:r>
-              <w:rPr>
-                <w:lang w:val="en-US"/>
-              </w:rPr>
-              <w:t>-</w:t>
-            </w:r>
-          </w:p>
-        </w:tc>
-        <w:tc>
-          <w:tcPr>
-            <w:tcW w:w="2552" w:type="dxa"/>
+          <w:p>
+            <w:pPr>
+              <w:rPr>
+                <w:lang w:val="en-US"/>
+              </w:rPr>
+            </w:pPr>
+            <w:r>
+              <w:rPr>
+                <w:lang w:val="en-US"/>
+              </w:rPr>
+              <w:t>REQ-9</w:t>
+            </w:r>
+          </w:p>
+        </w:tc>
+        <w:tc>
+          <w:tcPr>
+            <w:tcW w:w="3544" w:type="dxa"/>
           </w:tcPr>
           <w:p>
             <w:pPr>
@@ -3275,7 +3671,21 @@
                 <w:b/>
                 <w:lang w:val="en-US"/>
               </w:rPr>
-              <w:t xml:space="preserve">Enter sum more for given productivity </w:t>
+              <w:t>Checking priority</w:t>
+            </w:r>
+            <w:r>
+              <w:rPr>
+                <w:b/>
+                <w:lang w:val="en-US"/>
+              </w:rPr>
+              <w:t xml:space="preserve"> </w:t>
+            </w:r>
+            <w:r>
+              <w:rPr>
+                <w:b/>
+                <w:lang w:val="en-US"/>
+              </w:rPr>
+              <w:t>Junior</w:t>
             </w:r>
           </w:p>
           <w:p>
@@ -3307,7 +3717,13 @@
               <w:rPr>
                 <w:lang w:val="en-US"/>
               </w:rPr>
-              <w:t xml:space="preserve"> 1600</w:t>
+              <w:t xml:space="preserve"> </w:t>
+            </w:r>
+            <w:r>
+              <w:rPr>
+                <w:lang w:val="en-US"/>
+              </w:rPr>
+              <w:t>1000</w:t>
             </w:r>
           </w:p>
           <w:p>
@@ -3339,12 +3755,19 @@
               <w:rPr>
                 <w:lang w:val="en-US"/>
               </w:rPr>
-              <w:t xml:space="preserve"> 4</w:t>
-            </w:r>
-          </w:p>
-          <w:p>
-            <w:pPr>
-              <w:rPr>
+              <w:t xml:space="preserve"> </w:t>
+            </w:r>
+            <w:r>
+              <w:rPr>
+                <w:lang w:val="en-US"/>
+              </w:rPr>
+              <w:t>3</w:t>
+            </w:r>
+          </w:p>
+          <w:p>
+            <w:pPr>
+              <w:rPr>
+                <w:b/>
                 <w:lang w:val="en-US"/>
               </w:rPr>
             </w:pPr>
@@ -3378,529 +3801,18 @@
         </w:tc>
         <w:tc>
           <w:tcPr>
-            <w:tcW w:w="2262" w:type="dxa"/>
-          </w:tcPr>
-          <w:p>
-            <w:r>
-              <w:rPr>
-                <w:lang w:val="en-US"/>
-              </w:rPr>
-              <w:t>1.</w:t>
-            </w:r>
-            <w:r>
-              <w:rPr>
-                <w:lang w:val="en-US"/>
-              </w:rPr>
-              <w:t>Output</w:t>
-            </w:r>
-            <w:r>
-              <w:t>:</w:t>
-            </w:r>
-          </w:p>
-          <w:p>
-            <w:pPr>
-              <w:rPr>
-                <w:lang w:val="en-US"/>
-              </w:rPr>
-            </w:pPr>
-            <w:r>
-              <w:rPr>
-                <w:lang w:val="en-US"/>
-              </w:rPr>
-              <w:t>Junior 4</w:t>
-            </w:r>
-          </w:p>
-        </w:tc>
-      </w:tr>
-      <w:tr>
-        <w:tc>
-          <w:tcPr>
-            <w:tcW w:w="567" w:type="dxa"/>
-          </w:tcPr>
-          <w:p>
-            <w:pPr>
-              <w:rPr>
-                <w:lang w:val="en-US"/>
-              </w:rPr>
-            </w:pPr>
-            <w:r>
-              <w:rPr>
-                <w:lang w:val="en-US"/>
-              </w:rPr>
-              <w:t>D2</w:t>
-            </w:r>
-          </w:p>
-        </w:tc>
-        <w:tc>
-          <w:tcPr>
-            <w:tcW w:w="1277" w:type="dxa"/>
-          </w:tcPr>
-          <w:p>
-            <w:r>
-              <w:rPr>
-                <w:lang w:val="en-US"/>
-              </w:rPr>
-              <w:t>High</w:t>
-            </w:r>
-          </w:p>
-        </w:tc>
-        <w:tc>
-          <w:tcPr>
-            <w:tcW w:w="1275" w:type="dxa"/>
-          </w:tcPr>
-          <w:p/>
-        </w:tc>
-        <w:tc>
-          <w:tcPr>
-            <w:tcW w:w="1276" w:type="dxa"/>
-          </w:tcPr>
-          <w:p>
-            <w:r>
-              <w:rPr>
-                <w:lang w:val="en-US"/>
-              </w:rPr>
-              <w:t>DEV-5</w:t>
-            </w:r>
-          </w:p>
-        </w:tc>
-        <w:tc>
-          <w:tcPr>
-            <w:tcW w:w="992" w:type="dxa"/>
-          </w:tcPr>
-          <w:p>
-            <w:pPr>
-              <w:rPr>
-                <w:lang w:val="en-US"/>
-              </w:rPr>
-            </w:pPr>
-            <w:r>
-              <w:rPr>
-                <w:lang w:val="en-US"/>
-              </w:rPr>
-              <w:t>-</w:t>
-            </w:r>
-          </w:p>
-        </w:tc>
-        <w:tc>
-          <w:tcPr>
-            <w:tcW w:w="2552" w:type="dxa"/>
-          </w:tcPr>
-          <w:p>
-            <w:pPr>
-              <w:rPr>
-                <w:b/>
-                <w:lang w:val="en-US"/>
-              </w:rPr>
-            </w:pPr>
-            <w:r>
-              <w:rPr>
-                <w:b/>
-                <w:lang w:val="en-US"/>
-              </w:rPr>
-              <w:t>Enter</w:t>
-            </w:r>
-            <w:r>
-              <w:rPr>
-                <w:b/>
-                <w:lang w:val="en-US"/>
-              </w:rPr>
-              <w:t xml:space="preserve"> </w:t>
-            </w:r>
-            <w:r>
-              <w:rPr>
-                <w:b/>
-                <w:lang w:val="en-US"/>
-              </w:rPr>
-              <w:t>sum</w:t>
-            </w:r>
-            <w:r>
-              <w:rPr>
-                <w:b/>
-                <w:lang w:val="en-US"/>
-              </w:rPr>
-              <w:t xml:space="preserve"> </w:t>
-            </w:r>
-            <w:r>
-              <w:rPr>
-                <w:b/>
-                <w:lang w:val="en-US"/>
-              </w:rPr>
-              <w:t>insufficient for given productivity</w:t>
-            </w:r>
-          </w:p>
-          <w:p>
-            <w:pPr>
-              <w:rPr>
-                <w:lang w:val="en-US"/>
-              </w:rPr>
-            </w:pPr>
-            <w:r>
-              <w:rPr>
-                <w:lang w:val="en-US"/>
-              </w:rPr>
-              <w:t>1.</w:t>
-            </w:r>
-            <w:r>
-              <w:rPr>
-                <w:lang w:val="en-US"/>
-              </w:rPr>
-              <w:t>Input sum:</w:t>
-            </w:r>
-          </w:p>
-          <w:p>
-            <w:pPr>
-              <w:rPr>
-                <w:lang w:val="en-US"/>
-              </w:rPr>
-            </w:pPr>
-            <w:r>
-              <w:rPr>
-                <w:lang w:val="en-US"/>
-              </w:rPr>
-              <w:t xml:space="preserve"> </w:t>
-            </w:r>
-            <w:r>
-              <w:rPr>
-                <w:lang w:val="en-US"/>
-              </w:rPr>
-              <w:t>900</w:t>
-            </w:r>
-          </w:p>
-          <w:p>
-            <w:pPr>
-              <w:rPr>
-                <w:lang w:val="en-US"/>
-              </w:rPr>
-            </w:pPr>
-            <w:r>
-              <w:rPr>
-                <w:lang w:val="en-US"/>
-              </w:rPr>
-              <w:t>2.</w:t>
-            </w:r>
-            <w:r>
-              <w:rPr>
-                <w:lang w:val="en-US"/>
-              </w:rPr>
-              <w:t>Input productivity</w:t>
-            </w:r>
-          </w:p>
-          <w:p>
-            <w:pPr>
-              <w:rPr>
-                <w:lang w:val="en-US"/>
-              </w:rPr>
-            </w:pPr>
-            <w:r>
-              <w:rPr>
-                <w:lang w:val="en-US"/>
-              </w:rPr>
-              <w:t xml:space="preserve"> </w:t>
-            </w:r>
-            <w:r>
-              <w:rPr>
-                <w:lang w:val="en-US"/>
-              </w:rPr>
-              <w:t>3</w:t>
-            </w:r>
-          </w:p>
-          <w:p>
-            <w:pPr>
-              <w:rPr>
-                <w:b/>
-                <w:lang w:val="en-US"/>
-              </w:rPr>
-            </w:pPr>
-            <w:r>
-              <w:rPr>
-                <w:lang w:val="en-US"/>
-              </w:rPr>
-              <w:t xml:space="preserve">3. </w:t>
-            </w:r>
-            <w:r>
-              <w:rPr>
-                <w:lang w:val="en-US"/>
-              </w:rPr>
-              <w:t>Input criterion:</w:t>
-            </w:r>
-            <w:r>
-              <w:rPr>
-                <w:lang w:val="en-US"/>
-              </w:rPr>
-              <w:t xml:space="preserve"> </w:t>
-            </w:r>
-            <w:proofErr w:type="spellStart"/>
-            <w:r>
-              <w:rPr>
-                <w:lang w:val="en-US"/>
-              </w:rPr>
-              <w:t>MinHightSkillWorkers</w:t>
-            </w:r>
-            <w:proofErr w:type="spellEnd"/>
-          </w:p>
-          <w:p/>
-        </w:tc>
-        <w:tc>
-          <w:tcPr>
-            <w:tcW w:w="2262" w:type="dxa"/>
-          </w:tcPr>
-          <w:p>
-            <w:r>
-              <w:rPr>
-                <w:lang w:val="en-US"/>
-              </w:rPr>
-              <w:t>1.Output</w:t>
-            </w:r>
-          </w:p>
-          <w:p>
-            <w:pPr>
-              <w:rPr>
-                <w:lang w:val="en-US"/>
-              </w:rPr>
-            </w:pPr>
-            <w:r>
-              <w:rPr>
-                <w:lang w:val="en-US"/>
-              </w:rPr>
-              <w:t>Junior 2</w:t>
-            </w:r>
-          </w:p>
-        </w:tc>
-      </w:tr>
-      <w:tr>
-        <w:tc>
-          <w:tcPr>
-            <w:tcW w:w="567" w:type="dxa"/>
-          </w:tcPr>
-          <w:p>
-            <w:pPr>
-              <w:rPr>
-                <w:lang w:val="en-US"/>
-              </w:rPr>
-            </w:pPr>
-            <w:r>
-              <w:rPr>
-                <w:lang w:val="en-US"/>
-              </w:rPr>
-              <w:t>D3</w:t>
-            </w:r>
-          </w:p>
-        </w:tc>
-        <w:tc>
-          <w:tcPr>
-            <w:tcW w:w="1277" w:type="dxa"/>
-          </w:tcPr>
-          <w:p>
-            <w:r>
-              <w:rPr>
-                <w:lang w:val="en-US"/>
-              </w:rPr>
-              <w:t>High</w:t>
-            </w:r>
-          </w:p>
-        </w:tc>
-        <w:tc>
-          <w:tcPr>
-            <w:tcW w:w="1275" w:type="dxa"/>
-          </w:tcPr>
-          <w:p/>
-        </w:tc>
-        <w:tc>
-          <w:tcPr>
-            <w:tcW w:w="1276" w:type="dxa"/>
-          </w:tcPr>
-          <w:p>
-            <w:r>
-              <w:rPr>
-                <w:lang w:val="en-US"/>
-              </w:rPr>
-              <w:t>DEV-5</w:t>
-            </w:r>
-          </w:p>
-        </w:tc>
-        <w:tc>
-          <w:tcPr>
-            <w:tcW w:w="992" w:type="dxa"/>
-          </w:tcPr>
-          <w:p>
-            <w:pPr>
-              <w:rPr>
-                <w:lang w:val="en-US"/>
-              </w:rPr>
-            </w:pPr>
-            <w:r>
-              <w:rPr>
-                <w:lang w:val="en-US"/>
-              </w:rPr>
-              <w:t>-</w:t>
-            </w:r>
-          </w:p>
-        </w:tc>
-        <w:tc>
-          <w:tcPr>
-            <w:tcW w:w="2552" w:type="dxa"/>
-          </w:tcPr>
-          <w:p>
-            <w:pPr>
-              <w:rPr>
-                <w:b/>
-                <w:lang w:val="en-US"/>
-              </w:rPr>
-            </w:pPr>
-            <w:r>
-              <w:rPr>
-                <w:b/>
-                <w:lang w:val="en-US"/>
-              </w:rPr>
-              <w:t>Checking priority</w:t>
-            </w:r>
-            <w:r>
-              <w:rPr>
-                <w:b/>
-              </w:rPr>
-              <w:t xml:space="preserve"> </w:t>
-            </w:r>
-            <w:r>
-              <w:rPr>
-                <w:b/>
-                <w:lang w:val="en-US"/>
-              </w:rPr>
-              <w:t>Junior</w:t>
-            </w:r>
-          </w:p>
-          <w:p>
-            <w:pPr>
-              <w:rPr>
-                <w:lang w:val="en-US"/>
-              </w:rPr>
-            </w:pPr>
-            <w:r>
-              <w:rPr>
-                <w:lang w:val="en-US"/>
-              </w:rPr>
-              <w:t>1.</w:t>
-            </w:r>
-            <w:r>
-              <w:rPr>
-                <w:lang w:val="en-US"/>
-              </w:rPr>
-              <w:t>Input sum:</w:t>
-            </w:r>
-          </w:p>
-          <w:p>
-            <w:pPr>
-              <w:rPr>
-                <w:lang w:val="en-US"/>
-              </w:rPr>
-            </w:pPr>
-            <w:r>
-              <w:rPr>
-                <w:lang w:val="en-US"/>
-              </w:rPr>
-              <w:t xml:space="preserve"> </w:t>
-            </w:r>
-            <w:r>
-              <w:rPr>
-                <w:lang w:val="en-US"/>
-              </w:rPr>
-              <w:t>10</w:t>
-            </w:r>
-            <w:r>
-              <w:rPr>
-                <w:lang w:val="en-US"/>
-              </w:rPr>
-              <w:t>00</w:t>
-            </w:r>
-          </w:p>
-          <w:p>
-            <w:pPr>
-              <w:rPr>
-                <w:lang w:val="en-US"/>
-              </w:rPr>
-            </w:pPr>
-            <w:r>
-              <w:rPr>
-                <w:lang w:val="en-US"/>
-              </w:rPr>
-              <w:lastRenderedPageBreak/>
-              <w:t>2.</w:t>
-            </w:r>
-            <w:r>
-              <w:rPr>
-                <w:lang w:val="en-US"/>
-              </w:rPr>
-              <w:t>Input productivity</w:t>
-            </w:r>
-          </w:p>
-          <w:p>
-            <w:pPr>
-              <w:rPr>
-                <w:lang w:val="en-US"/>
-              </w:rPr>
-            </w:pPr>
-            <w:r>
-              <w:rPr>
-                <w:lang w:val="en-US"/>
-              </w:rPr>
-              <w:t xml:space="preserve"> </w:t>
-            </w:r>
-            <w:r>
-              <w:rPr>
-                <w:lang w:val="en-US"/>
-              </w:rPr>
-              <w:t>3</w:t>
-            </w:r>
-          </w:p>
-          <w:p>
-            <w:pPr>
-              <w:rPr>
-                <w:b/>
-                <w:lang w:val="en-US"/>
-              </w:rPr>
-            </w:pPr>
-            <w:r>
-              <w:rPr>
-                <w:lang w:val="en-US"/>
-              </w:rPr>
-              <w:t xml:space="preserve">3. </w:t>
-            </w:r>
-            <w:r>
-              <w:rPr>
-                <w:lang w:val="en-US"/>
-              </w:rPr>
-              <w:t>Input criterion:</w:t>
-            </w:r>
-            <w:r>
-              <w:rPr>
-                <w:lang w:val="en-US"/>
-              </w:rPr>
-              <w:t xml:space="preserve"> </w:t>
-            </w:r>
-            <w:proofErr w:type="spellStart"/>
-            <w:r>
-              <w:rPr>
-                <w:lang w:val="en-US"/>
-              </w:rPr>
-              <w:t>MinHightSkillWorkers</w:t>
-            </w:r>
-            <w:proofErr w:type="spellEnd"/>
-          </w:p>
-        </w:tc>
-        <w:tc>
-          <w:tcPr>
-            <w:tcW w:w="2262" w:type="dxa"/>
-          </w:tcPr>
-          <w:p>
-            <w:pPr>
-              <w:rPr>
-                <w:lang w:val="en-US"/>
-              </w:rPr>
-            </w:pPr>
-            <w:r>
-              <w:rPr>
-                <w:lang w:val="en-US"/>
-              </w:rPr>
-              <w:lastRenderedPageBreak/>
+            <w:tcW w:w="3119" w:type="dxa"/>
+          </w:tcPr>
+          <w:p>
+            <w:pPr>
+              <w:rPr>
+                <w:lang w:val="en-US"/>
+              </w:rPr>
+            </w:pPr>
+            <w:r>
+              <w:rPr>
+                <w:lang w:val="en-US"/>
+              </w:rPr>
               <w:t>1.Output</w:t>
             </w:r>
           </w:p>
@@ -5330,7 +5242,7 @@
 </file>
 
 <file path=customXml/itemProps1.xml><?xml version="1.0" encoding="utf-8"?>
-<ds:datastoreItem xmlns:ds="http://schemas.openxmlformats.org/officeDocument/2006/customXml" ds:itemID="{2B3D2BEE-9E1B-403F-954E-9CE2FC2DA7BA}">
+<ds:datastoreItem xmlns:ds="http://schemas.openxmlformats.org/officeDocument/2006/customXml" ds:itemID="{FEC89989-AEBF-41FC-83EC-984AFD0A04D9}">
   <ds:schemaRefs>
     <ds:schemaRef ds:uri="http://schemas.openxmlformats.org/officeDocument/2006/bibliography"/>
   </ds:schemaRefs>

</xml_diff>